<commit_message>
Update Khaira Nadia-Modul QA (48-54).docx
</commit_message>
<xml_diff>
--- a/Khaira Nadia-Modul QA (48-54).docx
+++ b/Khaira Nadia-Modul QA (48-54).docx
@@ -1806,6 +1806,7 @@
       <w:r>
         <w:rPr>
           <w:rFonts w:ascii="Times New Roman" w:hAnsi="Times New Roman" w:cs="Times New Roman"/>
+          <w:noProof/>
           <w:sz w:val="24"/>
         </w:rPr>
         <w:drawing>
@@ -4704,6 +4705,7 @@
       <w:r>
         <w:rPr>
           <w:rFonts w:ascii="Times New Roman" w:hAnsi="Times New Roman" w:cs="Times New Roman"/>
+          <w:noProof/>
           <w:sz w:val="24"/>
         </w:rPr>
         <w:drawing>
@@ -4912,7 +4914,7 @@
         </w:rPr>
         <w:t xml:space="preserve">Menurut pembahasan dalam video </w:t>
       </w:r>
-      <w:hyperlink r:id="rId8" w:history="1">
+      <w:hyperlink r:id="rId8" w:anchor="overview" w:history="1">
         <w:r>
           <w:rPr>
             <w:rStyle w:val="Hyperlink"/>
@@ -5706,6 +5708,2343 @@
     </w:p>
     <w:p>
       <w:pPr>
+        <w:spacing w:line="360" w:lineRule="auto"/>
+        <w:ind w:firstLine="360"/>
+        <w:jc w:val="both"/>
+        <w:rPr>
+          <w:rFonts w:ascii="Times New Roman" w:hAnsi="Times New Roman" w:cs="Times New Roman"/>
+          <w:sz w:val="24"/>
+        </w:rPr>
+      </w:pPr>
+      <w:r>
+        <w:rPr>
+          <w:rFonts w:ascii="Times New Roman" w:hAnsi="Times New Roman" w:cs="Times New Roman"/>
+          <w:sz w:val="24"/>
+        </w:rPr>
+        <w:t xml:space="preserve">Interview menjadi salah satu proses penting dalam melamar pekerjaan. </w:t>
+      </w:r>
+      <w:proofErr w:type="gramStart"/>
+      <w:r>
+        <w:rPr>
+          <w:rFonts w:ascii="Times New Roman" w:hAnsi="Times New Roman" w:cs="Times New Roman"/>
+          <w:sz w:val="24"/>
+        </w:rPr>
+        <w:t>Kamu harus mempersiapkan diri sebaik mungkin agar prosesnya dapat berjalan lancar dan sukses.</w:t>
+      </w:r>
+      <w:proofErr w:type="gramEnd"/>
+      <w:r>
+        <w:rPr>
+          <w:rFonts w:ascii="Times New Roman" w:hAnsi="Times New Roman" w:cs="Times New Roman"/>
+          <w:sz w:val="24"/>
+        </w:rPr>
+        <w:t xml:space="preserve"> </w:t>
+      </w:r>
+      <w:proofErr w:type="gramStart"/>
+      <w:r>
+        <w:rPr>
+          <w:rFonts w:ascii="Times New Roman" w:hAnsi="Times New Roman" w:cs="Times New Roman"/>
+          <w:sz w:val="24"/>
+        </w:rPr>
+        <w:t>Tidak hanya persiapan fisik dan mental, kamu juga harus memiliki wawasan mengenai perusahaan dan posisi yang diinginkan, salah satunya QA engineer.</w:t>
+      </w:r>
+      <w:proofErr w:type="gramEnd"/>
+    </w:p>
+    <w:p>
+      <w:pPr>
+        <w:spacing w:line="360" w:lineRule="auto"/>
+        <w:jc w:val="both"/>
+        <w:rPr>
+          <w:rFonts w:ascii="Times New Roman" w:hAnsi="Times New Roman" w:cs="Times New Roman"/>
+          <w:sz w:val="24"/>
+        </w:rPr>
+      </w:pPr>
+    </w:p>
+    <w:p>
+      <w:pPr>
+        <w:spacing w:line="360" w:lineRule="auto"/>
+        <w:ind w:firstLine="360"/>
+        <w:jc w:val="both"/>
+        <w:rPr>
+          <w:rFonts w:ascii="Times New Roman" w:hAnsi="Times New Roman" w:cs="Times New Roman"/>
+          <w:sz w:val="24"/>
+        </w:rPr>
+      </w:pPr>
+      <w:r>
+        <w:rPr>
+          <w:rFonts w:ascii="Times New Roman" w:hAnsi="Times New Roman" w:cs="Times New Roman"/>
+          <w:sz w:val="24"/>
+        </w:rPr>
+        <w:lastRenderedPageBreak/>
+        <w:t xml:space="preserve">Kamu perlu juga untuk memperkirakan pertanyaan interview QA engineer yang mungkin </w:t>
+      </w:r>
+      <w:proofErr w:type="gramStart"/>
+      <w:r>
+        <w:rPr>
+          <w:rFonts w:ascii="Times New Roman" w:hAnsi="Times New Roman" w:cs="Times New Roman"/>
+          <w:sz w:val="24"/>
+        </w:rPr>
+        <w:t>akan</w:t>
+      </w:r>
+      <w:proofErr w:type="gramEnd"/>
+      <w:r>
+        <w:rPr>
+          <w:rFonts w:ascii="Times New Roman" w:hAnsi="Times New Roman" w:cs="Times New Roman"/>
+          <w:sz w:val="24"/>
+        </w:rPr>
+        <w:t xml:space="preserve"> ditanyakan. </w:t>
+      </w:r>
+      <w:proofErr w:type="gramStart"/>
+      <w:r>
+        <w:rPr>
+          <w:rFonts w:ascii="Times New Roman" w:hAnsi="Times New Roman" w:cs="Times New Roman"/>
+          <w:sz w:val="24"/>
+        </w:rPr>
+        <w:t>Saat merekrut QA engineer, perusahaan harus lebih berhati-hati dan teliti, tentunya memastikan calon karyawan tersebut memiliki kapabilitas yang dibutuhkan.</w:t>
+      </w:r>
+      <w:proofErr w:type="gramEnd"/>
+      <w:r>
+        <w:rPr>
+          <w:rFonts w:ascii="Times New Roman" w:hAnsi="Times New Roman" w:cs="Times New Roman"/>
+          <w:sz w:val="24"/>
+        </w:rPr>
+        <w:t xml:space="preserve"> </w:t>
+      </w:r>
+      <w:proofErr w:type="gramStart"/>
+      <w:r>
+        <w:rPr>
+          <w:rFonts w:ascii="Times New Roman" w:hAnsi="Times New Roman" w:cs="Times New Roman"/>
+          <w:sz w:val="24"/>
+        </w:rPr>
+        <w:t>Hal tersebut berkaitan dengan tanggung jawab QA yang cukup besar.</w:t>
+      </w:r>
+      <w:proofErr w:type="gramEnd"/>
+    </w:p>
+    <w:p>
+      <w:pPr>
+        <w:spacing w:line="360" w:lineRule="auto"/>
+        <w:ind w:firstLine="360"/>
+        <w:jc w:val="both"/>
+        <w:rPr>
+          <w:rFonts w:ascii="Times New Roman" w:hAnsi="Times New Roman" w:cs="Times New Roman"/>
+          <w:sz w:val="24"/>
+        </w:rPr>
+      </w:pPr>
+      <w:r>
+        <w:rPr>
+          <w:rFonts w:ascii="Times New Roman" w:hAnsi="Times New Roman" w:cs="Times New Roman"/>
+          <w:sz w:val="24"/>
+        </w:rPr>
+        <w:t>Biasanya interview adalah langkah terakhir dalam proses melamar pekerjaan, sehingga dapat dikatakan sebagai penentu penting lolosnya kandidat. Agar prosesnya berjalan dengan lancar dan sukses, ketahui beberapa pertanyaan interview QA engineer berikut ini.</w:t>
+      </w:r>
+    </w:p>
+    <w:p>
+      <w:pPr>
+        <w:spacing w:line="360" w:lineRule="auto"/>
+        <w:ind w:firstLine="360"/>
+        <w:jc w:val="both"/>
+        <w:rPr>
+          <w:rFonts w:ascii="Times New Roman" w:hAnsi="Times New Roman" w:cs="Times New Roman"/>
+          <w:sz w:val="24"/>
+        </w:rPr>
+      </w:pPr>
+      <w:r>
+        <w:rPr>
+          <w:rFonts w:ascii="Times New Roman" w:hAnsi="Times New Roman" w:cs="Times New Roman"/>
+          <w:sz w:val="24"/>
+        </w:rPr>
+        <w:t xml:space="preserve">QA engineer berperan untuk memantau kualitas proses yang dijalankan untuk menghasilkan perangkat lunak yang sesuai standard. Dilansir dari parasoft.com, tanggung jawabnya termasuk memberikan bantuan kepada </w:t>
+      </w:r>
+      <w:proofErr w:type="gramStart"/>
+      <w:r>
+        <w:rPr>
+          <w:rFonts w:ascii="Times New Roman" w:hAnsi="Times New Roman" w:cs="Times New Roman"/>
+          <w:sz w:val="24"/>
+        </w:rPr>
+        <w:t>tim</w:t>
+      </w:r>
+      <w:proofErr w:type="gramEnd"/>
+      <w:r>
+        <w:rPr>
+          <w:rFonts w:ascii="Times New Roman" w:hAnsi="Times New Roman" w:cs="Times New Roman"/>
+          <w:sz w:val="24"/>
+        </w:rPr>
+        <w:t xml:space="preserve"> software development dalam hal pembuatan dan pengujian aplikasi, implementasi, serta troubleshooting.</w:t>
+      </w:r>
+    </w:p>
+    <w:p>
+      <w:pPr>
+        <w:spacing w:line="360" w:lineRule="auto"/>
+        <w:ind w:firstLine="360"/>
+        <w:jc w:val="both"/>
+        <w:rPr>
+          <w:rFonts w:ascii="Times New Roman" w:hAnsi="Times New Roman" w:cs="Times New Roman"/>
+          <w:sz w:val="24"/>
+        </w:rPr>
+      </w:pPr>
+      <w:r>
+        <w:rPr>
+          <w:rFonts w:ascii="Times New Roman" w:hAnsi="Times New Roman" w:cs="Times New Roman"/>
+          <w:sz w:val="24"/>
+        </w:rPr>
+        <w:t xml:space="preserve">Dapat disimpulkan, QA engineer </w:t>
+      </w:r>
+      <w:proofErr w:type="gramStart"/>
+      <w:r>
+        <w:rPr>
+          <w:rFonts w:ascii="Times New Roman" w:hAnsi="Times New Roman" w:cs="Times New Roman"/>
+          <w:sz w:val="24"/>
+        </w:rPr>
+        <w:t>akan</w:t>
+      </w:r>
+      <w:proofErr w:type="gramEnd"/>
+      <w:r>
+        <w:rPr>
+          <w:rFonts w:ascii="Times New Roman" w:hAnsi="Times New Roman" w:cs="Times New Roman"/>
+          <w:sz w:val="24"/>
+        </w:rPr>
+        <w:t xml:space="preserve"> terlibat dalam proses pengembangan produk dari awal hingga akhir. </w:t>
+      </w:r>
+      <w:proofErr w:type="gramStart"/>
+      <w:r>
+        <w:rPr>
+          <w:rFonts w:ascii="Times New Roman" w:hAnsi="Times New Roman" w:cs="Times New Roman"/>
+          <w:sz w:val="24"/>
+        </w:rPr>
+        <w:t>Tidak hanya itu, posisi ini juga harus memiliki kemampuan dokumentasi yang baik.</w:t>
+      </w:r>
+      <w:proofErr w:type="gramEnd"/>
+      <w:r>
+        <w:rPr>
+          <w:rFonts w:ascii="Times New Roman" w:hAnsi="Times New Roman" w:cs="Times New Roman"/>
+          <w:sz w:val="24"/>
+        </w:rPr>
+        <w:t xml:space="preserve"> </w:t>
+      </w:r>
+      <w:proofErr w:type="gramStart"/>
+      <w:r>
+        <w:rPr>
+          <w:rFonts w:ascii="Times New Roman" w:hAnsi="Times New Roman" w:cs="Times New Roman"/>
+          <w:sz w:val="24"/>
+        </w:rPr>
+        <w:t>Selain itu, membuat kasus uji yang sempurna, memiliki pengetahuan tentang strategi pengujian, dan alatnya merupakan hal yang dipertimbangkan ol</w:t>
+      </w:r>
+      <w:r>
+        <w:rPr>
+          <w:rFonts w:ascii="Times New Roman" w:hAnsi="Times New Roman" w:cs="Times New Roman"/>
+          <w:sz w:val="24"/>
+        </w:rPr>
+        <w:t>eh perusahaan dalam perekrutan.</w:t>
+      </w:r>
+      <w:proofErr w:type="gramEnd"/>
+    </w:p>
+    <w:p>
+      <w:pPr>
+        <w:spacing w:line="360" w:lineRule="auto"/>
+        <w:ind w:firstLine="360"/>
+        <w:jc w:val="both"/>
+        <w:rPr>
+          <w:rFonts w:ascii="Times New Roman" w:hAnsi="Times New Roman" w:cs="Times New Roman"/>
+          <w:sz w:val="24"/>
+        </w:rPr>
+      </w:pPr>
+      <w:r>
+        <w:rPr>
+          <w:rFonts w:ascii="Times New Roman" w:hAnsi="Times New Roman" w:cs="Times New Roman"/>
+          <w:sz w:val="24"/>
+        </w:rPr>
+        <w:t xml:space="preserve">Pertanyaan interview QA engineer tentunya </w:t>
+      </w:r>
+      <w:proofErr w:type="gramStart"/>
+      <w:r>
+        <w:rPr>
+          <w:rFonts w:ascii="Times New Roman" w:hAnsi="Times New Roman" w:cs="Times New Roman"/>
+          <w:sz w:val="24"/>
+        </w:rPr>
+        <w:t>akan</w:t>
+      </w:r>
+      <w:proofErr w:type="gramEnd"/>
+      <w:r>
+        <w:rPr>
+          <w:rFonts w:ascii="Times New Roman" w:hAnsi="Times New Roman" w:cs="Times New Roman"/>
+          <w:sz w:val="24"/>
+        </w:rPr>
+        <w:t xml:space="preserve"> berbeda dari setiap perusahaan. </w:t>
+      </w:r>
+      <w:proofErr w:type="gramStart"/>
+      <w:r>
+        <w:rPr>
+          <w:rFonts w:ascii="Times New Roman" w:hAnsi="Times New Roman" w:cs="Times New Roman"/>
+          <w:sz w:val="24"/>
+        </w:rPr>
+        <w:t>Semua tergantung dari kebutuhan masing-masing perusahaan.</w:t>
+      </w:r>
+      <w:proofErr w:type="gramEnd"/>
+      <w:r>
+        <w:rPr>
+          <w:rFonts w:ascii="Times New Roman" w:hAnsi="Times New Roman" w:cs="Times New Roman"/>
+          <w:sz w:val="24"/>
+        </w:rPr>
+        <w:t xml:space="preserve"> </w:t>
+      </w:r>
+      <w:proofErr w:type="gramStart"/>
+      <w:r>
+        <w:rPr>
+          <w:rFonts w:ascii="Times New Roman" w:hAnsi="Times New Roman" w:cs="Times New Roman"/>
+          <w:sz w:val="24"/>
+        </w:rPr>
+        <w:t>Berikut ini beberapa pertanyaan interview QA engineer yang mungkin ditanyakan oleh perusahaan pada saat perekrutan.</w:t>
+      </w:r>
+      <w:proofErr w:type="gramEnd"/>
+    </w:p>
+    <w:p>
+      <w:pPr>
+        <w:pStyle w:val="ListParagraph"/>
+        <w:numPr>
+          <w:ilvl w:val="0"/>
+          <w:numId w:val="2"/>
+        </w:numPr>
+        <w:spacing w:line="360" w:lineRule="auto"/>
+        <w:jc w:val="both"/>
+        <w:rPr>
+          <w:rFonts w:ascii="Times New Roman" w:hAnsi="Times New Roman" w:cs="Times New Roman"/>
+          <w:sz w:val="24"/>
+        </w:rPr>
+      </w:pPr>
+      <w:r>
+        <w:rPr>
+          <w:rFonts w:ascii="Times New Roman" w:hAnsi="Times New Roman" w:cs="Times New Roman"/>
+          <w:sz w:val="24"/>
+        </w:rPr>
+        <w:t>Mengapa kami harus mempekerjakan Anda?</w:t>
+      </w:r>
+    </w:p>
+    <w:p>
+      <w:pPr>
+        <w:spacing w:line="360" w:lineRule="auto"/>
+        <w:ind w:firstLine="360"/>
+        <w:jc w:val="both"/>
+        <w:rPr>
+          <w:rFonts w:ascii="Times New Roman" w:hAnsi="Times New Roman" w:cs="Times New Roman"/>
+          <w:sz w:val="24"/>
+        </w:rPr>
+      </w:pPr>
+      <w:proofErr w:type="gramStart"/>
+      <w:r>
+        <w:rPr>
+          <w:rFonts w:ascii="Times New Roman" w:hAnsi="Times New Roman" w:cs="Times New Roman"/>
+          <w:sz w:val="24"/>
+        </w:rPr>
+        <w:t>Pertanyaan interview QA engineer yang paling awal biasanya adalah alasan kenapa perusahaan harus mempekerjakan kamu.</w:t>
+      </w:r>
+      <w:proofErr w:type="gramEnd"/>
+      <w:r>
+        <w:rPr>
+          <w:rFonts w:ascii="Times New Roman" w:hAnsi="Times New Roman" w:cs="Times New Roman"/>
+          <w:sz w:val="24"/>
+        </w:rPr>
+        <w:t xml:space="preserve"> </w:t>
+      </w:r>
+      <w:proofErr w:type="gramStart"/>
+      <w:r>
+        <w:rPr>
+          <w:rFonts w:ascii="Times New Roman" w:hAnsi="Times New Roman" w:cs="Times New Roman"/>
+          <w:sz w:val="24"/>
+        </w:rPr>
+        <w:t>Pertanyaan ini cukup umum dan seringkali muncul untuk berbagai posisi.</w:t>
+      </w:r>
+      <w:proofErr w:type="gramEnd"/>
+      <w:r>
+        <w:rPr>
+          <w:rFonts w:ascii="Times New Roman" w:hAnsi="Times New Roman" w:cs="Times New Roman"/>
+          <w:sz w:val="24"/>
+        </w:rPr>
+        <w:t xml:space="preserve"> </w:t>
+      </w:r>
+      <w:proofErr w:type="gramStart"/>
+      <w:r>
+        <w:rPr>
+          <w:rFonts w:ascii="Times New Roman" w:hAnsi="Times New Roman" w:cs="Times New Roman"/>
+          <w:sz w:val="24"/>
+        </w:rPr>
+        <w:t>Ini adalah kesempatan untuk kamu menunjukkan kelebihan.</w:t>
+      </w:r>
+      <w:proofErr w:type="gramEnd"/>
+      <w:r>
+        <w:rPr>
+          <w:rFonts w:ascii="Times New Roman" w:hAnsi="Times New Roman" w:cs="Times New Roman"/>
+          <w:sz w:val="24"/>
+        </w:rPr>
+        <w:t xml:space="preserve"> </w:t>
+      </w:r>
+      <w:proofErr w:type="gramStart"/>
+      <w:r>
+        <w:rPr>
+          <w:rFonts w:ascii="Times New Roman" w:hAnsi="Times New Roman" w:cs="Times New Roman"/>
+          <w:sz w:val="24"/>
+        </w:rPr>
+        <w:t>Kamu bisa mulai bicara mengenai keahlian dalam pengujian QA, peng</w:t>
+      </w:r>
+      <w:r>
+        <w:rPr>
+          <w:rFonts w:ascii="Times New Roman" w:hAnsi="Times New Roman" w:cs="Times New Roman"/>
+          <w:sz w:val="24"/>
+        </w:rPr>
+        <w:t>alaman, dan pencapaian lainnya.</w:t>
+      </w:r>
+      <w:proofErr w:type="gramEnd"/>
+    </w:p>
+    <w:p>
+      <w:pPr>
+        <w:spacing w:line="360" w:lineRule="auto"/>
+        <w:ind w:firstLine="360"/>
+        <w:jc w:val="both"/>
+        <w:rPr>
+          <w:rFonts w:ascii="Times New Roman" w:hAnsi="Times New Roman" w:cs="Times New Roman"/>
+          <w:sz w:val="24"/>
+        </w:rPr>
+      </w:pPr>
+      <w:proofErr w:type="gramStart"/>
+      <w:r>
+        <w:rPr>
+          <w:rFonts w:ascii="Times New Roman" w:hAnsi="Times New Roman" w:cs="Times New Roman"/>
+          <w:sz w:val="24"/>
+        </w:rPr>
+        <w:t>2. Apa</w:t>
+      </w:r>
+      <w:proofErr w:type="gramEnd"/>
+      <w:r>
+        <w:rPr>
+          <w:rFonts w:ascii="Times New Roman" w:hAnsi="Times New Roman" w:cs="Times New Roman"/>
+          <w:sz w:val="24"/>
+        </w:rPr>
+        <w:t xml:space="preserve"> itu kualitas software?</w:t>
+      </w:r>
+    </w:p>
+    <w:p>
+      <w:pPr>
+        <w:spacing w:line="360" w:lineRule="auto"/>
+        <w:ind w:firstLine="360"/>
+        <w:jc w:val="both"/>
+        <w:rPr>
+          <w:rFonts w:ascii="Times New Roman" w:hAnsi="Times New Roman" w:cs="Times New Roman"/>
+          <w:sz w:val="24"/>
+        </w:rPr>
+      </w:pPr>
+      <w:r>
+        <w:rPr>
+          <w:rFonts w:ascii="Times New Roman" w:hAnsi="Times New Roman" w:cs="Times New Roman"/>
+          <w:sz w:val="24"/>
+        </w:rPr>
+        <w:t xml:space="preserve">Pertanyaan interview QA engineer selanjutnya adalah mengenai pengetahuan awal </w:t>
+      </w:r>
+      <w:proofErr w:type="gramStart"/>
+      <w:r>
+        <w:rPr>
+          <w:rFonts w:ascii="Times New Roman" w:hAnsi="Times New Roman" w:cs="Times New Roman"/>
+          <w:sz w:val="24"/>
+        </w:rPr>
+        <w:t>akan</w:t>
+      </w:r>
+      <w:proofErr w:type="gramEnd"/>
+      <w:r>
+        <w:rPr>
+          <w:rFonts w:ascii="Times New Roman" w:hAnsi="Times New Roman" w:cs="Times New Roman"/>
+          <w:sz w:val="24"/>
+        </w:rPr>
+        <w:t xml:space="preserve"> software quality. </w:t>
+      </w:r>
+      <w:proofErr w:type="gramStart"/>
+      <w:r>
+        <w:rPr>
+          <w:rFonts w:ascii="Times New Roman" w:hAnsi="Times New Roman" w:cs="Times New Roman"/>
+          <w:sz w:val="24"/>
+        </w:rPr>
+        <w:t xml:space="preserve">Pertanyaan ini cukup sederhana, kamu bisa menjawabnya dengan, untuk </w:t>
+      </w:r>
+      <w:r>
+        <w:rPr>
+          <w:rFonts w:ascii="Times New Roman" w:hAnsi="Times New Roman" w:cs="Times New Roman"/>
+          <w:sz w:val="24"/>
+        </w:rPr>
+        <w:lastRenderedPageBreak/>
+        <w:t>penguji, kualitas software adalah seberapa dekat produk yang dikembangkan d</w:t>
+      </w:r>
+      <w:r>
+        <w:rPr>
+          <w:rFonts w:ascii="Times New Roman" w:hAnsi="Times New Roman" w:cs="Times New Roman"/>
+          <w:sz w:val="24"/>
+        </w:rPr>
+        <w:t>engan hasil yang diharapkan.</w:t>
+      </w:r>
+      <w:proofErr w:type="gramEnd"/>
+    </w:p>
+    <w:p>
+      <w:pPr>
+        <w:spacing w:line="360" w:lineRule="auto"/>
+        <w:ind w:firstLine="360"/>
+        <w:jc w:val="both"/>
+        <w:rPr>
+          <w:rFonts w:ascii="Times New Roman" w:hAnsi="Times New Roman" w:cs="Times New Roman"/>
+          <w:sz w:val="24"/>
+        </w:rPr>
+      </w:pPr>
+      <w:proofErr w:type="gramStart"/>
+      <w:r>
+        <w:rPr>
+          <w:rFonts w:ascii="Times New Roman" w:hAnsi="Times New Roman" w:cs="Times New Roman"/>
+          <w:sz w:val="24"/>
+        </w:rPr>
+        <w:t>3. Apa</w:t>
+      </w:r>
+      <w:proofErr w:type="gramEnd"/>
+      <w:r>
+        <w:rPr>
+          <w:rFonts w:ascii="Times New Roman" w:hAnsi="Times New Roman" w:cs="Times New Roman"/>
+          <w:sz w:val="24"/>
+        </w:rPr>
+        <w:t xml:space="preserve"> itu QA software?</w:t>
+      </w:r>
+    </w:p>
+    <w:p>
+      <w:pPr>
+        <w:spacing w:line="360" w:lineRule="auto"/>
+        <w:ind w:firstLine="360"/>
+        <w:jc w:val="both"/>
+        <w:rPr>
+          <w:rFonts w:ascii="Times New Roman" w:hAnsi="Times New Roman" w:cs="Times New Roman"/>
+          <w:sz w:val="24"/>
+        </w:rPr>
+      </w:pPr>
+      <w:r>
+        <w:rPr>
+          <w:rFonts w:ascii="Times New Roman" w:hAnsi="Times New Roman" w:cs="Times New Roman"/>
+          <w:sz w:val="24"/>
+        </w:rPr>
+        <w:t>Jawaban dari pertanyaan interview QA engineer ini adalah proses pelacakan dan peningkatan semua aktivitas yang terkait dengan pengembangan software. Proses tersebut mencakup menetapkan persyaratan, testing, desain, imp</w:t>
+      </w:r>
+      <w:r>
+        <w:rPr>
+          <w:rFonts w:ascii="Times New Roman" w:hAnsi="Times New Roman" w:cs="Times New Roman"/>
+          <w:sz w:val="24"/>
+        </w:rPr>
+        <w:t>lementasi, hingga pemeliharaan.</w:t>
+      </w:r>
+    </w:p>
+    <w:p>
+      <w:pPr>
+        <w:spacing w:line="360" w:lineRule="auto"/>
+        <w:ind w:firstLine="360"/>
+        <w:jc w:val="both"/>
+        <w:rPr>
+          <w:rFonts w:ascii="Times New Roman" w:hAnsi="Times New Roman" w:cs="Times New Roman"/>
+          <w:sz w:val="24"/>
+        </w:rPr>
+      </w:pPr>
+      <w:proofErr w:type="gramStart"/>
+      <w:r>
+        <w:rPr>
+          <w:rFonts w:ascii="Times New Roman" w:hAnsi="Times New Roman" w:cs="Times New Roman"/>
+          <w:sz w:val="24"/>
+        </w:rPr>
+        <w:t>4. Apa</w:t>
+      </w:r>
+      <w:proofErr w:type="gramEnd"/>
+      <w:r>
+        <w:rPr>
+          <w:rFonts w:ascii="Times New Roman" w:hAnsi="Times New Roman" w:cs="Times New Roman"/>
+          <w:sz w:val="24"/>
+        </w:rPr>
+        <w:t xml:space="preserve"> perbedaan QA dan pengujian software?</w:t>
+      </w:r>
+    </w:p>
+    <w:p>
+      <w:pPr>
+        <w:spacing w:line="360" w:lineRule="auto"/>
+        <w:ind w:firstLine="360"/>
+        <w:jc w:val="both"/>
+        <w:rPr>
+          <w:rFonts w:ascii="Times New Roman" w:hAnsi="Times New Roman" w:cs="Times New Roman"/>
+          <w:sz w:val="24"/>
+        </w:rPr>
+      </w:pPr>
+      <w:r>
+        <w:rPr>
+          <w:rFonts w:ascii="Times New Roman" w:hAnsi="Times New Roman" w:cs="Times New Roman"/>
+          <w:sz w:val="24"/>
+        </w:rPr>
+        <w:t>Peran QA adalah untuk memantau kualitas “proses” yang digunakan untuk menghasilkan software. Sedangkan, software testing adalah proses memastikan fungsionalitas produk akhir memenuhi kebutuhan pengguna. Pertanyaan interview QA engineer ini untuk mengetahui pemaham</w:t>
+      </w:r>
+      <w:r>
+        <w:rPr>
+          <w:rFonts w:ascii="Times New Roman" w:hAnsi="Times New Roman" w:cs="Times New Roman"/>
+          <w:sz w:val="24"/>
+        </w:rPr>
+        <w:t xml:space="preserve">an kamu </w:t>
+      </w:r>
+      <w:proofErr w:type="gramStart"/>
+      <w:r>
+        <w:rPr>
+          <w:rFonts w:ascii="Times New Roman" w:hAnsi="Times New Roman" w:cs="Times New Roman"/>
+          <w:sz w:val="24"/>
+        </w:rPr>
+        <w:t>akan</w:t>
+      </w:r>
+      <w:proofErr w:type="gramEnd"/>
+      <w:r>
+        <w:rPr>
+          <w:rFonts w:ascii="Times New Roman" w:hAnsi="Times New Roman" w:cs="Times New Roman"/>
+          <w:sz w:val="24"/>
+        </w:rPr>
+        <w:t xml:space="preserve"> tanggung jawab QA.</w:t>
+      </w:r>
+    </w:p>
+    <w:p>
+      <w:pPr>
+        <w:spacing w:line="360" w:lineRule="auto"/>
+        <w:ind w:firstLine="360"/>
+        <w:jc w:val="both"/>
+        <w:rPr>
+          <w:rFonts w:ascii="Times New Roman" w:hAnsi="Times New Roman" w:cs="Times New Roman"/>
+          <w:sz w:val="24"/>
+        </w:rPr>
+      </w:pPr>
+      <w:proofErr w:type="gramStart"/>
+      <w:r>
+        <w:rPr>
+          <w:rFonts w:ascii="Times New Roman" w:hAnsi="Times New Roman" w:cs="Times New Roman"/>
+          <w:sz w:val="24"/>
+        </w:rPr>
+        <w:t>5. Apa</w:t>
+      </w:r>
+      <w:proofErr w:type="gramEnd"/>
+      <w:r>
+        <w:rPr>
+          <w:rFonts w:ascii="Times New Roman" w:hAnsi="Times New Roman" w:cs="Times New Roman"/>
+          <w:sz w:val="24"/>
+        </w:rPr>
+        <w:t xml:space="preserve"> itu testware?</w:t>
+      </w:r>
+    </w:p>
+    <w:p>
+      <w:pPr>
+        <w:spacing w:line="360" w:lineRule="auto"/>
+        <w:ind w:firstLine="360"/>
+        <w:jc w:val="both"/>
+        <w:rPr>
+          <w:rFonts w:ascii="Times New Roman" w:hAnsi="Times New Roman" w:cs="Times New Roman"/>
+          <w:sz w:val="24"/>
+        </w:rPr>
+      </w:pPr>
+      <w:proofErr w:type="gramStart"/>
+      <w:r>
+        <w:rPr>
+          <w:rFonts w:ascii="Times New Roman" w:hAnsi="Times New Roman" w:cs="Times New Roman"/>
+          <w:sz w:val="24"/>
+        </w:rPr>
+        <w:t>Testware adalah istilah yang menggambarkan semua bahan yang digunakan untuk melakukan tes, seperti kasus uji, data uji, juga rencana yang diperlukan untuk merancang dan menjalankan pengujian.</w:t>
+      </w:r>
+      <w:proofErr w:type="gramEnd"/>
+      <w:r>
+        <w:rPr>
+          <w:rFonts w:ascii="Times New Roman" w:hAnsi="Times New Roman" w:cs="Times New Roman"/>
+          <w:sz w:val="24"/>
+        </w:rPr>
+        <w:t xml:space="preserve"> </w:t>
+      </w:r>
+      <w:proofErr w:type="gramStart"/>
+      <w:r>
+        <w:rPr>
+          <w:rFonts w:ascii="Times New Roman" w:hAnsi="Times New Roman" w:cs="Times New Roman"/>
+          <w:sz w:val="24"/>
+        </w:rPr>
+        <w:t>Pertanyaan interview QA engineer tersebut untuk memastikan bahwa kamu p</w:t>
+      </w:r>
+      <w:r>
+        <w:rPr>
+          <w:rFonts w:ascii="Times New Roman" w:hAnsi="Times New Roman" w:cs="Times New Roman"/>
+          <w:sz w:val="24"/>
+        </w:rPr>
+        <w:t>aham mengenai pengujian produk.</w:t>
+      </w:r>
+      <w:proofErr w:type="gramEnd"/>
+    </w:p>
+    <w:p>
+      <w:pPr>
+        <w:spacing w:line="360" w:lineRule="auto"/>
+        <w:ind w:firstLine="360"/>
+        <w:jc w:val="both"/>
+        <w:rPr>
+          <w:rFonts w:ascii="Times New Roman" w:hAnsi="Times New Roman" w:cs="Times New Roman"/>
+          <w:sz w:val="24"/>
+        </w:rPr>
+      </w:pPr>
+      <w:proofErr w:type="gramStart"/>
+      <w:r>
+        <w:rPr>
+          <w:rFonts w:ascii="Times New Roman" w:hAnsi="Times New Roman" w:cs="Times New Roman"/>
+          <w:sz w:val="24"/>
+        </w:rPr>
+        <w:t>6. Apa</w:t>
+      </w:r>
+      <w:proofErr w:type="gramEnd"/>
+      <w:r>
+        <w:rPr>
+          <w:rFonts w:ascii="Times New Roman" w:hAnsi="Times New Roman" w:cs="Times New Roman"/>
+          <w:sz w:val="24"/>
+        </w:rPr>
+        <w:t xml:space="preserve"> itu bug?</w:t>
+      </w:r>
+    </w:p>
+    <w:p>
+      <w:pPr>
+        <w:spacing w:line="360" w:lineRule="auto"/>
+        <w:ind w:firstLine="360"/>
+        <w:jc w:val="both"/>
+        <w:rPr>
+          <w:rFonts w:ascii="Times New Roman" w:hAnsi="Times New Roman" w:cs="Times New Roman"/>
+          <w:sz w:val="24"/>
+        </w:rPr>
+      </w:pPr>
+      <w:r>
+        <w:rPr>
+          <w:rFonts w:ascii="Times New Roman" w:hAnsi="Times New Roman" w:cs="Times New Roman"/>
+          <w:sz w:val="24"/>
+        </w:rPr>
+        <w:t xml:space="preserve">Bug adalah segala jenis error, kesalahan, atau kegagalan dalam kode software yang mencegah fungsi </w:t>
+      </w:r>
+      <w:r>
+        <w:rPr>
+          <w:rFonts w:ascii="Times New Roman" w:hAnsi="Times New Roman" w:cs="Times New Roman"/>
+          <w:sz w:val="24"/>
+        </w:rPr>
+        <w:t>perangkat berjalan dengan baik.</w:t>
+      </w:r>
+    </w:p>
+    <w:p>
+      <w:pPr>
+        <w:spacing w:line="360" w:lineRule="auto"/>
+        <w:ind w:firstLine="360"/>
+        <w:jc w:val="both"/>
+        <w:rPr>
+          <w:rFonts w:ascii="Times New Roman" w:hAnsi="Times New Roman" w:cs="Times New Roman"/>
+          <w:sz w:val="24"/>
+        </w:rPr>
+      </w:pPr>
+      <w:proofErr w:type="gramStart"/>
+      <w:r>
+        <w:rPr>
+          <w:rFonts w:ascii="Times New Roman" w:hAnsi="Times New Roman" w:cs="Times New Roman"/>
+          <w:sz w:val="24"/>
+        </w:rPr>
+        <w:t>7. Apa</w:t>
+      </w:r>
+      <w:proofErr w:type="gramEnd"/>
+      <w:r>
+        <w:rPr>
+          <w:rFonts w:ascii="Times New Roman" w:hAnsi="Times New Roman" w:cs="Times New Roman"/>
+          <w:sz w:val="24"/>
+        </w:rPr>
+        <w:t xml:space="preserve"> perbedaan dari severity dan priority?</w:t>
+      </w:r>
+    </w:p>
+    <w:p>
+      <w:pPr>
+        <w:spacing w:line="360" w:lineRule="auto"/>
+        <w:ind w:firstLine="360"/>
+        <w:jc w:val="both"/>
+        <w:rPr>
+          <w:rFonts w:ascii="Times New Roman" w:hAnsi="Times New Roman" w:cs="Times New Roman"/>
+          <w:sz w:val="24"/>
+        </w:rPr>
+      </w:pPr>
+      <w:proofErr w:type="gramStart"/>
+      <w:r>
+        <w:rPr>
+          <w:rFonts w:ascii="Times New Roman" w:hAnsi="Times New Roman" w:cs="Times New Roman"/>
+          <w:sz w:val="24"/>
+        </w:rPr>
+        <w:t>Severity adalah seberapa sulit masalah untuk diperbaiki.</w:t>
+      </w:r>
+      <w:proofErr w:type="gramEnd"/>
+      <w:r>
+        <w:rPr>
+          <w:rFonts w:ascii="Times New Roman" w:hAnsi="Times New Roman" w:cs="Times New Roman"/>
+          <w:sz w:val="24"/>
+        </w:rPr>
+        <w:t xml:space="preserve"> </w:t>
+      </w:r>
+      <w:proofErr w:type="gramStart"/>
+      <w:r>
+        <w:rPr>
+          <w:rFonts w:ascii="Times New Roman" w:hAnsi="Times New Roman" w:cs="Times New Roman"/>
+          <w:sz w:val="24"/>
+        </w:rPr>
+        <w:t>Sedangkan priority adalah seberapa penting suatu masalah untuk diperbaiki.</w:t>
+      </w:r>
+      <w:proofErr w:type="gramEnd"/>
+      <w:r>
+        <w:rPr>
+          <w:rFonts w:ascii="Times New Roman" w:hAnsi="Times New Roman" w:cs="Times New Roman"/>
+          <w:sz w:val="24"/>
+        </w:rPr>
+        <w:t xml:space="preserve"> </w:t>
+      </w:r>
+      <w:proofErr w:type="gramStart"/>
+      <w:r>
+        <w:rPr>
+          <w:rFonts w:ascii="Times New Roman" w:hAnsi="Times New Roman" w:cs="Times New Roman"/>
+          <w:sz w:val="24"/>
+        </w:rPr>
+        <w:t>Pertanyaan interview QA engineer ini untuk memastikan bahwa kamu memiliki kemampuan problem solving</w:t>
+      </w:r>
+      <w:r>
+        <w:rPr>
+          <w:rFonts w:ascii="Times New Roman" w:hAnsi="Times New Roman" w:cs="Times New Roman"/>
+          <w:sz w:val="24"/>
+        </w:rPr>
+        <w:t xml:space="preserve"> dan manajemen waktu yang baik.</w:t>
+      </w:r>
+      <w:proofErr w:type="gramEnd"/>
+    </w:p>
+    <w:p>
+      <w:pPr>
+        <w:spacing w:line="360" w:lineRule="auto"/>
+        <w:ind w:firstLine="360"/>
+        <w:jc w:val="both"/>
+        <w:rPr>
+          <w:rFonts w:ascii="Times New Roman" w:hAnsi="Times New Roman" w:cs="Times New Roman"/>
+          <w:sz w:val="24"/>
+        </w:rPr>
+      </w:pPr>
+    </w:p>
+    <w:p>
+      <w:pPr>
+        <w:spacing w:line="360" w:lineRule="auto"/>
+        <w:ind w:firstLine="360"/>
+        <w:jc w:val="both"/>
+        <w:rPr>
+          <w:rFonts w:ascii="Times New Roman" w:hAnsi="Times New Roman" w:cs="Times New Roman"/>
+          <w:sz w:val="24"/>
+        </w:rPr>
+      </w:pPr>
+    </w:p>
+    <w:p>
+      <w:pPr>
+        <w:spacing w:line="360" w:lineRule="auto"/>
+        <w:ind w:firstLine="360"/>
+        <w:jc w:val="both"/>
+        <w:rPr>
+          <w:rFonts w:ascii="Times New Roman" w:hAnsi="Times New Roman" w:cs="Times New Roman"/>
+          <w:sz w:val="24"/>
+        </w:rPr>
+      </w:pPr>
+      <w:proofErr w:type="gramStart"/>
+      <w:r>
+        <w:rPr>
+          <w:rFonts w:ascii="Times New Roman" w:hAnsi="Times New Roman" w:cs="Times New Roman"/>
+          <w:sz w:val="24"/>
+        </w:rPr>
+        <w:lastRenderedPageBreak/>
+        <w:t>8. Apa</w:t>
+      </w:r>
+      <w:proofErr w:type="gramEnd"/>
+      <w:r>
+        <w:rPr>
+          <w:rFonts w:ascii="Times New Roman" w:hAnsi="Times New Roman" w:cs="Times New Roman"/>
+          <w:sz w:val="24"/>
+        </w:rPr>
+        <w:t xml:space="preserve"> itu software testing dan perbedaan antara validasi dan verifikasi?</w:t>
+      </w:r>
+    </w:p>
+    <w:p>
+      <w:pPr>
+        <w:spacing w:line="360" w:lineRule="auto"/>
+        <w:ind w:firstLine="360"/>
+        <w:jc w:val="both"/>
+        <w:rPr>
+          <w:rFonts w:ascii="Times New Roman" w:hAnsi="Times New Roman" w:cs="Times New Roman"/>
+          <w:sz w:val="24"/>
+        </w:rPr>
+      </w:pPr>
+      <w:proofErr w:type="gramStart"/>
+      <w:r>
+        <w:rPr>
+          <w:rFonts w:ascii="Times New Roman" w:hAnsi="Times New Roman" w:cs="Times New Roman"/>
+          <w:sz w:val="24"/>
+        </w:rPr>
+        <w:t>Tujuan dari software testing adalah untuk verifikasi, validasi, dan pengecekan bug.</w:t>
+      </w:r>
+      <w:proofErr w:type="gramEnd"/>
+      <w:r>
+        <w:rPr>
+          <w:rFonts w:ascii="Times New Roman" w:hAnsi="Times New Roman" w:cs="Times New Roman"/>
+          <w:sz w:val="24"/>
+        </w:rPr>
+        <w:t xml:space="preserve"> Verifikasi adalah proses mengevaluasi seberapa dekat software dengan kualifikasi dan memastikan produk dibuat dengan benar. Validasi adalah proses menilai kualifikasi itu sendiri dan menyesuaikannya dengan keinginan konsumen.</w:t>
+      </w:r>
+    </w:p>
+    <w:p>
+      <w:pPr>
+        <w:spacing w:line="360" w:lineRule="auto"/>
+        <w:ind w:firstLine="360"/>
+        <w:jc w:val="both"/>
+        <w:rPr>
+          <w:rFonts w:ascii="Times New Roman" w:hAnsi="Times New Roman" w:cs="Times New Roman"/>
+          <w:sz w:val="24"/>
+        </w:rPr>
+      </w:pPr>
+      <w:proofErr w:type="gramStart"/>
+      <w:r>
+        <w:rPr>
+          <w:rFonts w:ascii="Times New Roman" w:hAnsi="Times New Roman" w:cs="Times New Roman"/>
+          <w:sz w:val="24"/>
+        </w:rPr>
+        <w:t>9. Apa</w:t>
+      </w:r>
+      <w:proofErr w:type="gramEnd"/>
+      <w:r>
+        <w:rPr>
+          <w:rFonts w:ascii="Times New Roman" w:hAnsi="Times New Roman" w:cs="Times New Roman"/>
+          <w:sz w:val="24"/>
+        </w:rPr>
+        <w:t xml:space="preserve"> perbedaan antara build and release?</w:t>
+      </w:r>
+    </w:p>
+    <w:p>
+      <w:pPr>
+        <w:spacing w:line="360" w:lineRule="auto"/>
+        <w:ind w:firstLine="360"/>
+        <w:jc w:val="both"/>
+        <w:rPr>
+          <w:rFonts w:ascii="Times New Roman" w:hAnsi="Times New Roman" w:cs="Times New Roman"/>
+          <w:sz w:val="24"/>
+        </w:rPr>
+      </w:pPr>
+      <w:r>
+        <w:rPr>
+          <w:rFonts w:ascii="Times New Roman" w:hAnsi="Times New Roman" w:cs="Times New Roman"/>
+          <w:sz w:val="24"/>
+        </w:rPr>
+        <w:t xml:space="preserve">Build adalah nomor yang diberikan ke software yang </w:t>
+      </w:r>
+      <w:proofErr w:type="gramStart"/>
+      <w:r>
+        <w:rPr>
+          <w:rFonts w:ascii="Times New Roman" w:hAnsi="Times New Roman" w:cs="Times New Roman"/>
+          <w:sz w:val="24"/>
+        </w:rPr>
+        <w:t>akan</w:t>
+      </w:r>
+      <w:proofErr w:type="gramEnd"/>
+      <w:r>
+        <w:rPr>
+          <w:rFonts w:ascii="Times New Roman" w:hAnsi="Times New Roman" w:cs="Times New Roman"/>
+          <w:sz w:val="24"/>
+        </w:rPr>
+        <w:t xml:space="preserve"> diinstal, kemudian diberikan kepada tim penguji dan pengembang. Sedangkan release adalah nomor yang diberikan ke software siap instal, untuk selanjutnya diserahkan kepada konsume</w:t>
+      </w:r>
+      <w:r>
+        <w:rPr>
+          <w:rFonts w:ascii="Times New Roman" w:hAnsi="Times New Roman" w:cs="Times New Roman"/>
+          <w:sz w:val="24"/>
+        </w:rPr>
+        <w:t>n oleh penguji atau pengembang.</w:t>
+      </w:r>
+    </w:p>
+    <w:p>
+      <w:pPr>
+        <w:spacing w:line="360" w:lineRule="auto"/>
+        <w:ind w:firstLine="360"/>
+        <w:jc w:val="both"/>
+        <w:rPr>
+          <w:rFonts w:ascii="Times New Roman" w:hAnsi="Times New Roman" w:cs="Times New Roman"/>
+          <w:sz w:val="24"/>
+        </w:rPr>
+      </w:pPr>
+      <w:r>
+        <w:rPr>
+          <w:rFonts w:ascii="Times New Roman" w:hAnsi="Times New Roman" w:cs="Times New Roman"/>
+          <w:sz w:val="24"/>
+        </w:rPr>
+        <w:t xml:space="preserve">10. Apa tantangan yang dihadapi </w:t>
+      </w:r>
+      <w:proofErr w:type="gramStart"/>
+      <w:r>
+        <w:rPr>
+          <w:rFonts w:ascii="Times New Roman" w:hAnsi="Times New Roman" w:cs="Times New Roman"/>
+          <w:sz w:val="24"/>
+        </w:rPr>
+        <w:t>tim</w:t>
+      </w:r>
+      <w:proofErr w:type="gramEnd"/>
+      <w:r>
+        <w:rPr>
+          <w:rFonts w:ascii="Times New Roman" w:hAnsi="Times New Roman" w:cs="Times New Roman"/>
+          <w:sz w:val="24"/>
+        </w:rPr>
+        <w:t xml:space="preserve"> SQA (software quality assurance) saat pengujian? </w:t>
+      </w:r>
+    </w:p>
+    <w:p>
+      <w:pPr>
+        <w:spacing w:line="360" w:lineRule="auto"/>
+        <w:ind w:firstLine="360"/>
+        <w:jc w:val="both"/>
+        <w:rPr>
+          <w:rFonts w:ascii="Times New Roman" w:hAnsi="Times New Roman" w:cs="Times New Roman"/>
+          <w:sz w:val="24"/>
+        </w:rPr>
+      </w:pPr>
+      <w:proofErr w:type="gramStart"/>
+      <w:r>
+        <w:rPr>
+          <w:rFonts w:ascii="Times New Roman" w:hAnsi="Times New Roman" w:cs="Times New Roman"/>
+          <w:sz w:val="24"/>
+        </w:rPr>
+        <w:t>Kamu bisa menjawab pertanyaan interview QA engineer ini dengan, penggunaan kembali automation script, menguasai alat otomatisasi, mengotomatiskan kasus uji yang kompleks, dan adaptasi kas</w:t>
+      </w:r>
+      <w:r>
+        <w:rPr>
+          <w:rFonts w:ascii="Times New Roman" w:hAnsi="Times New Roman" w:cs="Times New Roman"/>
+          <w:sz w:val="24"/>
+        </w:rPr>
+        <w:t>us uji untuk otomatisasi.</w:t>
+      </w:r>
+      <w:proofErr w:type="gramEnd"/>
+    </w:p>
+    <w:p>
+      <w:pPr>
+        <w:spacing w:line="360" w:lineRule="auto"/>
+        <w:ind w:firstLine="360"/>
+        <w:jc w:val="both"/>
+        <w:rPr>
+          <w:rFonts w:ascii="Times New Roman" w:hAnsi="Times New Roman" w:cs="Times New Roman"/>
+          <w:sz w:val="24"/>
+        </w:rPr>
+      </w:pPr>
+      <w:proofErr w:type="gramStart"/>
+      <w:r>
+        <w:rPr>
+          <w:rFonts w:ascii="Times New Roman" w:hAnsi="Times New Roman" w:cs="Times New Roman"/>
+          <w:sz w:val="24"/>
+        </w:rPr>
+        <w:t>11. Apa</w:t>
+      </w:r>
+      <w:proofErr w:type="gramEnd"/>
+      <w:r>
+        <w:rPr>
+          <w:rFonts w:ascii="Times New Roman" w:hAnsi="Times New Roman" w:cs="Times New Roman"/>
+          <w:sz w:val="24"/>
+        </w:rPr>
+        <w:t xml:space="preserve"> perbedaan antara quality assurance, quality control, dan testing?</w:t>
+      </w:r>
+    </w:p>
+    <w:p>
+      <w:pPr>
+        <w:spacing w:line="360" w:lineRule="auto"/>
+        <w:ind w:firstLine="360"/>
+        <w:jc w:val="both"/>
+        <w:rPr>
+          <w:rFonts w:ascii="Times New Roman" w:hAnsi="Times New Roman" w:cs="Times New Roman"/>
+          <w:sz w:val="24"/>
+        </w:rPr>
+      </w:pPr>
+      <w:r>
+        <w:rPr>
+          <w:rFonts w:ascii="Times New Roman" w:hAnsi="Times New Roman" w:cs="Times New Roman"/>
+          <w:sz w:val="24"/>
+        </w:rPr>
+        <w:t xml:space="preserve">QA merencanakan </w:t>
+      </w:r>
+      <w:proofErr w:type="gramStart"/>
+      <w:r>
+        <w:rPr>
+          <w:rFonts w:ascii="Times New Roman" w:hAnsi="Times New Roman" w:cs="Times New Roman"/>
+          <w:sz w:val="24"/>
+        </w:rPr>
+        <w:t>cara</w:t>
+      </w:r>
+      <w:proofErr w:type="gramEnd"/>
+      <w:r>
+        <w:rPr>
+          <w:rFonts w:ascii="Times New Roman" w:hAnsi="Times New Roman" w:cs="Times New Roman"/>
+          <w:sz w:val="24"/>
+        </w:rPr>
+        <w:t xml:space="preserve"> yang mana setiap proses pengujian akan dipantau dalam tim dan perusahaan. QC adalah proses menemukan kerusakan dan menyarankan </w:t>
+      </w:r>
+      <w:proofErr w:type="gramStart"/>
+      <w:r>
+        <w:rPr>
+          <w:rFonts w:ascii="Times New Roman" w:hAnsi="Times New Roman" w:cs="Times New Roman"/>
+          <w:sz w:val="24"/>
+        </w:rPr>
+        <w:t>cara</w:t>
+      </w:r>
+      <w:proofErr w:type="gramEnd"/>
+      <w:r>
+        <w:rPr>
+          <w:rFonts w:ascii="Times New Roman" w:hAnsi="Times New Roman" w:cs="Times New Roman"/>
+          <w:sz w:val="24"/>
+        </w:rPr>
+        <w:t xml:space="preserve"> untuk meningkatkan kualitas. Testing adalah proses dimana QA dan QC menemukan bug. </w:t>
+      </w:r>
+      <w:proofErr w:type="gramStart"/>
+      <w:r>
+        <w:rPr>
+          <w:rFonts w:ascii="Times New Roman" w:hAnsi="Times New Roman" w:cs="Times New Roman"/>
+          <w:sz w:val="24"/>
+        </w:rPr>
+        <w:t>Pertanyaan interview QA engineer ini untuk memastikan bahwa kamu memiliki pen</w:t>
+      </w:r>
+      <w:r>
+        <w:rPr>
+          <w:rFonts w:ascii="Times New Roman" w:hAnsi="Times New Roman" w:cs="Times New Roman"/>
+          <w:sz w:val="24"/>
+        </w:rPr>
+        <w:t>getahuan posisi awal yang baik.</w:t>
+      </w:r>
+      <w:proofErr w:type="gramEnd"/>
+    </w:p>
+    <w:p>
+      <w:pPr>
+        <w:spacing w:line="360" w:lineRule="auto"/>
+        <w:ind w:firstLine="360"/>
+        <w:jc w:val="both"/>
+        <w:rPr>
+          <w:rFonts w:ascii="Times New Roman" w:hAnsi="Times New Roman" w:cs="Times New Roman"/>
+          <w:sz w:val="24"/>
+        </w:rPr>
+      </w:pPr>
+      <w:proofErr w:type="gramStart"/>
+      <w:r>
+        <w:rPr>
+          <w:rFonts w:ascii="Times New Roman" w:hAnsi="Times New Roman" w:cs="Times New Roman"/>
+          <w:sz w:val="24"/>
+        </w:rPr>
+        <w:t>12. Kapan QA harus dimulai?</w:t>
+      </w:r>
+      <w:proofErr w:type="gramEnd"/>
+    </w:p>
+    <w:p>
+      <w:pPr>
+        <w:spacing w:line="360" w:lineRule="auto"/>
+        <w:ind w:firstLine="360"/>
+        <w:jc w:val="both"/>
+        <w:rPr>
+          <w:rFonts w:ascii="Times New Roman" w:hAnsi="Times New Roman" w:cs="Times New Roman"/>
+          <w:sz w:val="24"/>
+        </w:rPr>
+      </w:pPr>
+      <w:r>
+        <w:rPr>
+          <w:rFonts w:ascii="Times New Roman" w:hAnsi="Times New Roman" w:cs="Times New Roman"/>
+          <w:sz w:val="24"/>
+        </w:rPr>
+        <w:t xml:space="preserve">Pertanyaan interview QA engineer berikutnya adalah mengenai kapan waktu yang tepat untuk memulai proses QA. </w:t>
+      </w:r>
+      <w:proofErr w:type="gramStart"/>
+      <w:r>
+        <w:rPr>
+          <w:rFonts w:ascii="Times New Roman" w:hAnsi="Times New Roman" w:cs="Times New Roman"/>
+          <w:sz w:val="24"/>
+        </w:rPr>
+        <w:t>Jawaban yang tepat adalah harus dimulai sesegera mungkin.</w:t>
+      </w:r>
+      <w:proofErr w:type="gramEnd"/>
+      <w:r>
+        <w:rPr>
+          <w:rFonts w:ascii="Times New Roman" w:hAnsi="Times New Roman" w:cs="Times New Roman"/>
+          <w:sz w:val="24"/>
+        </w:rPr>
+        <w:t xml:space="preserve"> </w:t>
+      </w:r>
+      <w:proofErr w:type="gramStart"/>
+      <w:r>
+        <w:rPr>
+          <w:rFonts w:ascii="Times New Roman" w:hAnsi="Times New Roman" w:cs="Times New Roman"/>
+          <w:sz w:val="24"/>
+        </w:rPr>
+        <w:t>Makin awal analis, penguji, dan QA terlibat dalam proses, makin banyak kesalahan yang dapat dicegah saat pengembangan dilakukan.</w:t>
+      </w:r>
+      <w:proofErr w:type="gramEnd"/>
+      <w:r>
+        <w:rPr>
+          <w:rFonts w:ascii="Times New Roman" w:hAnsi="Times New Roman" w:cs="Times New Roman"/>
+          <w:sz w:val="24"/>
+        </w:rPr>
+        <w:t xml:space="preserve"> </w:t>
+      </w:r>
+      <w:proofErr w:type="gramStart"/>
+      <w:r>
+        <w:rPr>
+          <w:rFonts w:ascii="Times New Roman" w:hAnsi="Times New Roman" w:cs="Times New Roman"/>
+          <w:sz w:val="24"/>
+        </w:rPr>
+        <w:t>Tes statis dapat dilakukan sebelum software berfungsi penuh.</w:t>
+      </w:r>
+      <w:proofErr w:type="gramEnd"/>
+    </w:p>
+    <w:p>
+      <w:pPr>
+        <w:spacing w:line="360" w:lineRule="auto"/>
+        <w:ind w:firstLine="360"/>
+        <w:jc w:val="both"/>
+        <w:rPr>
+          <w:rFonts w:ascii="Times New Roman" w:hAnsi="Times New Roman" w:cs="Times New Roman"/>
+          <w:sz w:val="24"/>
+        </w:rPr>
+      </w:pPr>
+    </w:p>
+    <w:p>
+      <w:pPr>
+        <w:spacing w:line="360" w:lineRule="auto"/>
+        <w:ind w:firstLine="360"/>
+        <w:jc w:val="both"/>
+        <w:rPr>
+          <w:rFonts w:ascii="Times New Roman" w:hAnsi="Times New Roman" w:cs="Times New Roman"/>
+          <w:sz w:val="24"/>
+        </w:rPr>
+      </w:pPr>
+      <w:proofErr w:type="gramStart"/>
+      <w:r>
+        <w:rPr>
+          <w:rFonts w:ascii="Times New Roman" w:hAnsi="Times New Roman" w:cs="Times New Roman"/>
+          <w:sz w:val="24"/>
+        </w:rPr>
+        <w:lastRenderedPageBreak/>
+        <w:t>13. Apa</w:t>
+      </w:r>
+      <w:proofErr w:type="gramEnd"/>
+      <w:r>
+        <w:rPr>
+          <w:rFonts w:ascii="Times New Roman" w:hAnsi="Times New Roman" w:cs="Times New Roman"/>
+          <w:sz w:val="24"/>
+        </w:rPr>
+        <w:t xml:space="preserve"> itu life cycle QA testing?</w:t>
+      </w:r>
+    </w:p>
+    <w:p>
+      <w:pPr>
+        <w:spacing w:line="360" w:lineRule="auto"/>
+        <w:ind w:firstLine="360"/>
+        <w:jc w:val="both"/>
+        <w:rPr>
+          <w:rFonts w:ascii="Times New Roman" w:hAnsi="Times New Roman" w:cs="Times New Roman"/>
+          <w:sz w:val="24"/>
+        </w:rPr>
+      </w:pPr>
+      <w:r>
+        <w:rPr>
+          <w:rFonts w:ascii="Times New Roman" w:hAnsi="Times New Roman" w:cs="Times New Roman"/>
+          <w:sz w:val="24"/>
+        </w:rPr>
+        <w:t>Berikut jawaban pertanyaan interview QA engi</w:t>
+      </w:r>
+      <w:r>
+        <w:rPr>
+          <w:rFonts w:ascii="Times New Roman" w:hAnsi="Times New Roman" w:cs="Times New Roman"/>
+          <w:sz w:val="24"/>
+        </w:rPr>
+        <w:t>neer mengenai siklus pengujian:</w:t>
+      </w:r>
+    </w:p>
+    <w:p>
+      <w:pPr>
+        <w:pStyle w:val="ListParagraph"/>
+        <w:numPr>
+          <w:ilvl w:val="0"/>
+          <w:numId w:val="3"/>
+        </w:numPr>
+        <w:spacing w:line="360" w:lineRule="auto"/>
+        <w:jc w:val="both"/>
+        <w:rPr>
+          <w:rFonts w:ascii="Times New Roman" w:hAnsi="Times New Roman" w:cs="Times New Roman"/>
+          <w:sz w:val="24"/>
+        </w:rPr>
+      </w:pPr>
+      <w:r>
+        <w:rPr>
+          <w:rFonts w:ascii="Times New Roman" w:hAnsi="Times New Roman" w:cs="Times New Roman"/>
+          <w:sz w:val="24"/>
+        </w:rPr>
+        <w:t>Kebutuhan</w:t>
+      </w:r>
+    </w:p>
+    <w:p>
+      <w:pPr>
+        <w:pStyle w:val="ListParagraph"/>
+        <w:numPr>
+          <w:ilvl w:val="0"/>
+          <w:numId w:val="3"/>
+        </w:numPr>
+        <w:spacing w:line="360" w:lineRule="auto"/>
+        <w:jc w:val="both"/>
+        <w:rPr>
+          <w:rFonts w:ascii="Times New Roman" w:hAnsi="Times New Roman" w:cs="Times New Roman"/>
+          <w:sz w:val="24"/>
+        </w:rPr>
+      </w:pPr>
+      <w:r>
+        <w:rPr>
+          <w:rFonts w:ascii="Times New Roman" w:hAnsi="Times New Roman" w:cs="Times New Roman"/>
+          <w:sz w:val="24"/>
+        </w:rPr>
+        <w:t>Perencanaan</w:t>
+      </w:r>
+    </w:p>
+    <w:p>
+      <w:pPr>
+        <w:pStyle w:val="ListParagraph"/>
+        <w:numPr>
+          <w:ilvl w:val="0"/>
+          <w:numId w:val="3"/>
+        </w:numPr>
+        <w:spacing w:line="360" w:lineRule="auto"/>
+        <w:jc w:val="both"/>
+        <w:rPr>
+          <w:rFonts w:ascii="Times New Roman" w:hAnsi="Times New Roman" w:cs="Times New Roman"/>
+          <w:sz w:val="24"/>
+        </w:rPr>
+      </w:pPr>
+      <w:r>
+        <w:rPr>
+          <w:rFonts w:ascii="Times New Roman" w:hAnsi="Times New Roman" w:cs="Times New Roman"/>
+          <w:sz w:val="24"/>
+        </w:rPr>
+        <w:t>Analisis</w:t>
+      </w:r>
+    </w:p>
+    <w:p>
+      <w:pPr>
+        <w:pStyle w:val="ListParagraph"/>
+        <w:numPr>
+          <w:ilvl w:val="0"/>
+          <w:numId w:val="3"/>
+        </w:numPr>
+        <w:spacing w:line="360" w:lineRule="auto"/>
+        <w:jc w:val="both"/>
+        <w:rPr>
+          <w:rFonts w:ascii="Times New Roman" w:hAnsi="Times New Roman" w:cs="Times New Roman"/>
+          <w:sz w:val="24"/>
+        </w:rPr>
+      </w:pPr>
+      <w:r>
+        <w:rPr>
+          <w:rFonts w:ascii="Times New Roman" w:hAnsi="Times New Roman" w:cs="Times New Roman"/>
+          <w:sz w:val="24"/>
+        </w:rPr>
+        <w:t>Rancangan</w:t>
+      </w:r>
+    </w:p>
+    <w:p>
+      <w:pPr>
+        <w:pStyle w:val="ListParagraph"/>
+        <w:numPr>
+          <w:ilvl w:val="0"/>
+          <w:numId w:val="3"/>
+        </w:numPr>
+        <w:spacing w:line="360" w:lineRule="auto"/>
+        <w:jc w:val="both"/>
+        <w:rPr>
+          <w:rFonts w:ascii="Times New Roman" w:hAnsi="Times New Roman" w:cs="Times New Roman"/>
+          <w:sz w:val="24"/>
+        </w:rPr>
+      </w:pPr>
+      <w:r>
+        <w:rPr>
+          <w:rFonts w:ascii="Times New Roman" w:hAnsi="Times New Roman" w:cs="Times New Roman"/>
+          <w:sz w:val="24"/>
+        </w:rPr>
+        <w:t>Penerapan</w:t>
+      </w:r>
+    </w:p>
+    <w:p>
+      <w:pPr>
+        <w:pStyle w:val="ListParagraph"/>
+        <w:numPr>
+          <w:ilvl w:val="0"/>
+          <w:numId w:val="3"/>
+        </w:numPr>
+        <w:spacing w:line="360" w:lineRule="auto"/>
+        <w:jc w:val="both"/>
+        <w:rPr>
+          <w:rFonts w:ascii="Times New Roman" w:hAnsi="Times New Roman" w:cs="Times New Roman"/>
+          <w:sz w:val="24"/>
+        </w:rPr>
+      </w:pPr>
+      <w:r>
+        <w:rPr>
+          <w:rFonts w:ascii="Times New Roman" w:hAnsi="Times New Roman" w:cs="Times New Roman"/>
+          <w:sz w:val="24"/>
+        </w:rPr>
+        <w:t>Pelaksanaan</w:t>
+      </w:r>
+    </w:p>
+    <w:p>
+      <w:pPr>
+        <w:pStyle w:val="ListParagraph"/>
+        <w:numPr>
+          <w:ilvl w:val="0"/>
+          <w:numId w:val="3"/>
+        </w:numPr>
+        <w:spacing w:line="360" w:lineRule="auto"/>
+        <w:jc w:val="both"/>
+        <w:rPr>
+          <w:rFonts w:ascii="Times New Roman" w:hAnsi="Times New Roman" w:cs="Times New Roman"/>
+          <w:sz w:val="24"/>
+        </w:rPr>
+      </w:pPr>
+      <w:r>
+        <w:rPr>
+          <w:rFonts w:ascii="Times New Roman" w:hAnsi="Times New Roman" w:cs="Times New Roman"/>
+          <w:sz w:val="24"/>
+        </w:rPr>
+        <w:t>Kesimpulan</w:t>
+      </w:r>
+    </w:p>
+    <w:p>
+      <w:pPr>
+        <w:pStyle w:val="ListParagraph"/>
+        <w:numPr>
+          <w:ilvl w:val="0"/>
+          <w:numId w:val="3"/>
+        </w:numPr>
+        <w:spacing w:line="360" w:lineRule="auto"/>
+        <w:jc w:val="both"/>
+        <w:rPr>
+          <w:rFonts w:ascii="Times New Roman" w:hAnsi="Times New Roman" w:cs="Times New Roman"/>
+          <w:sz w:val="24"/>
+        </w:rPr>
+      </w:pPr>
+      <w:r>
+        <w:rPr>
+          <w:rFonts w:ascii="Times New Roman" w:hAnsi="Times New Roman" w:cs="Times New Roman"/>
+          <w:sz w:val="24"/>
+        </w:rPr>
+        <w:t>Penutupan</w:t>
+      </w:r>
+    </w:p>
+    <w:p>
+      <w:pPr>
+        <w:spacing w:line="360" w:lineRule="auto"/>
+        <w:ind w:firstLine="360"/>
+        <w:jc w:val="both"/>
+        <w:rPr>
+          <w:rFonts w:ascii="Times New Roman" w:hAnsi="Times New Roman" w:cs="Times New Roman"/>
+          <w:sz w:val="24"/>
+        </w:rPr>
+      </w:pPr>
+      <w:proofErr w:type="gramStart"/>
+      <w:r>
+        <w:rPr>
+          <w:rFonts w:ascii="Times New Roman" w:hAnsi="Times New Roman" w:cs="Times New Roman"/>
+          <w:sz w:val="24"/>
+        </w:rPr>
+        <w:t>14. Apa</w:t>
+      </w:r>
+      <w:proofErr w:type="gramEnd"/>
+      <w:r>
+        <w:rPr>
+          <w:rFonts w:ascii="Times New Roman" w:hAnsi="Times New Roman" w:cs="Times New Roman"/>
+          <w:sz w:val="24"/>
+        </w:rPr>
+        <w:t xml:space="preserve"> itu strategi tes?</w:t>
+      </w:r>
+    </w:p>
+    <w:p>
+      <w:pPr>
+        <w:spacing w:line="360" w:lineRule="auto"/>
+        <w:ind w:firstLine="360"/>
+        <w:jc w:val="both"/>
+        <w:rPr>
+          <w:rFonts w:ascii="Times New Roman" w:hAnsi="Times New Roman" w:cs="Times New Roman"/>
+          <w:sz w:val="24"/>
+        </w:rPr>
+      </w:pPr>
+      <w:proofErr w:type="gramStart"/>
+      <w:r>
+        <w:rPr>
+          <w:rFonts w:ascii="Times New Roman" w:hAnsi="Times New Roman" w:cs="Times New Roman"/>
+          <w:sz w:val="24"/>
+        </w:rPr>
+        <w:t>Strategi pengujian menguraikan rencana tahap pengujian pengembangan software.</w:t>
+      </w:r>
+      <w:proofErr w:type="gramEnd"/>
+      <w:r>
+        <w:rPr>
+          <w:rFonts w:ascii="Times New Roman" w:hAnsi="Times New Roman" w:cs="Times New Roman"/>
+          <w:sz w:val="24"/>
+        </w:rPr>
+        <w:t xml:space="preserve"> </w:t>
+      </w:r>
+      <w:proofErr w:type="gramStart"/>
+      <w:r>
+        <w:rPr>
+          <w:rFonts w:ascii="Times New Roman" w:hAnsi="Times New Roman" w:cs="Times New Roman"/>
+          <w:sz w:val="24"/>
+        </w:rPr>
+        <w:t>Berbeda dengan rencana pengujian yang fokus pada satu pengujian spesifik, test strategy mencakup seluruh fase pengembangan pengujian.</w:t>
+      </w:r>
+      <w:proofErr w:type="gramEnd"/>
+      <w:r>
+        <w:rPr>
+          <w:rFonts w:ascii="Times New Roman" w:hAnsi="Times New Roman" w:cs="Times New Roman"/>
+          <w:sz w:val="24"/>
+        </w:rPr>
+        <w:t xml:space="preserve"> </w:t>
+      </w:r>
+      <w:proofErr w:type="gramStart"/>
+      <w:r>
+        <w:rPr>
+          <w:rFonts w:ascii="Times New Roman" w:hAnsi="Times New Roman" w:cs="Times New Roman"/>
+          <w:sz w:val="24"/>
+        </w:rPr>
+        <w:t>Tidak hanya itu saja, mencakup pula deskripsi alat, pengujian prioritas, mencatat hasil, dan ringkasan.</w:t>
+      </w:r>
+      <w:proofErr w:type="gramEnd"/>
+      <w:r>
+        <w:rPr>
+          <w:rFonts w:ascii="Times New Roman" w:hAnsi="Times New Roman" w:cs="Times New Roman"/>
+          <w:sz w:val="24"/>
+        </w:rPr>
+        <w:t xml:space="preserve"> </w:t>
+      </w:r>
+      <w:proofErr w:type="gramStart"/>
+      <w:r>
+        <w:rPr>
+          <w:rFonts w:ascii="Times New Roman" w:hAnsi="Times New Roman" w:cs="Times New Roman"/>
+          <w:sz w:val="24"/>
+        </w:rPr>
+        <w:t>Pertanyaan interview QA engineer ini biasanya juga ditanyaka</w:t>
+      </w:r>
+      <w:r>
+        <w:rPr>
+          <w:rFonts w:ascii="Times New Roman" w:hAnsi="Times New Roman" w:cs="Times New Roman"/>
+          <w:sz w:val="24"/>
+        </w:rPr>
+        <w:t>n untuk mengetahui pemahamanmu.</w:t>
+      </w:r>
+      <w:proofErr w:type="gramEnd"/>
+    </w:p>
+    <w:p>
+      <w:pPr>
+        <w:spacing w:line="360" w:lineRule="auto"/>
+        <w:ind w:firstLine="360"/>
+        <w:jc w:val="both"/>
+        <w:rPr>
+          <w:rFonts w:ascii="Times New Roman" w:hAnsi="Times New Roman" w:cs="Times New Roman"/>
+          <w:sz w:val="24"/>
+        </w:rPr>
+      </w:pPr>
+      <w:proofErr w:type="gramStart"/>
+      <w:r>
+        <w:rPr>
+          <w:rFonts w:ascii="Times New Roman" w:hAnsi="Times New Roman" w:cs="Times New Roman"/>
+          <w:sz w:val="24"/>
+        </w:rPr>
+        <w:t>15. Haruskah QA menyelesaikan masalah produksi?</w:t>
+      </w:r>
+      <w:proofErr w:type="gramEnd"/>
+    </w:p>
+    <w:p>
+      <w:pPr>
+        <w:spacing w:line="360" w:lineRule="auto"/>
+        <w:ind w:firstLine="360"/>
+        <w:jc w:val="both"/>
+        <w:rPr>
+          <w:rFonts w:ascii="Times New Roman" w:hAnsi="Times New Roman" w:cs="Times New Roman"/>
+          <w:sz w:val="24"/>
+        </w:rPr>
+      </w:pPr>
+      <w:proofErr w:type="gramStart"/>
+      <w:r>
+        <w:rPr>
+          <w:rFonts w:ascii="Times New Roman" w:hAnsi="Times New Roman" w:cs="Times New Roman"/>
+          <w:sz w:val="24"/>
+        </w:rPr>
+        <w:t>Pertanyaan interview QA engineer ini dapat kamu jawab dengan, merupakan hal yang baik bagi QA untuk terlibat dalam memecahkan masalah produksi.</w:t>
+      </w:r>
+      <w:proofErr w:type="gramEnd"/>
+      <w:r>
+        <w:rPr>
+          <w:rFonts w:ascii="Times New Roman" w:hAnsi="Times New Roman" w:cs="Times New Roman"/>
+          <w:sz w:val="24"/>
+        </w:rPr>
+        <w:t xml:space="preserve"> </w:t>
+      </w:r>
+      <w:proofErr w:type="gramStart"/>
+      <w:r>
+        <w:rPr>
+          <w:rFonts w:ascii="Times New Roman" w:hAnsi="Times New Roman" w:cs="Times New Roman"/>
+          <w:sz w:val="24"/>
+        </w:rPr>
+        <w:t>Jika dimungkinkan, juga menulis kasus uji dan mencoba menemukan masalahnya.</w:t>
+      </w:r>
+      <w:proofErr w:type="gramEnd"/>
+      <w:r>
+        <w:rPr>
+          <w:rFonts w:ascii="Times New Roman" w:hAnsi="Times New Roman" w:cs="Times New Roman"/>
+          <w:sz w:val="24"/>
+        </w:rPr>
+        <w:t xml:space="preserve"> Dengan terlibat, QA </w:t>
+      </w:r>
+      <w:proofErr w:type="gramStart"/>
+      <w:r>
+        <w:rPr>
+          <w:rFonts w:ascii="Times New Roman" w:hAnsi="Times New Roman" w:cs="Times New Roman"/>
+          <w:sz w:val="24"/>
+        </w:rPr>
+        <w:t>akan</w:t>
+      </w:r>
+      <w:proofErr w:type="gramEnd"/>
+      <w:r>
+        <w:rPr>
+          <w:rFonts w:ascii="Times New Roman" w:hAnsi="Times New Roman" w:cs="Times New Roman"/>
+          <w:sz w:val="24"/>
+        </w:rPr>
+        <w:t xml:space="preserve"> membantu meminimalisir masalah</w:t>
+      </w:r>
+      <w:r>
+        <w:rPr>
+          <w:rFonts w:ascii="Times New Roman" w:hAnsi="Times New Roman" w:cs="Times New Roman"/>
+          <w:sz w:val="24"/>
+        </w:rPr>
+        <w:t>.</w:t>
+      </w:r>
+    </w:p>
+    <w:p>
+      <w:pPr>
+        <w:spacing w:line="360" w:lineRule="auto"/>
+        <w:ind w:firstLine="360"/>
+        <w:jc w:val="both"/>
+        <w:rPr>
+          <w:rFonts w:ascii="Times New Roman" w:hAnsi="Times New Roman" w:cs="Times New Roman"/>
+          <w:sz w:val="24"/>
+        </w:rPr>
+      </w:pPr>
+      <w:proofErr w:type="gramStart"/>
+      <w:r>
+        <w:rPr>
+          <w:rFonts w:ascii="Times New Roman" w:hAnsi="Times New Roman" w:cs="Times New Roman"/>
+          <w:sz w:val="24"/>
+        </w:rPr>
+        <w:t>16. Apa</w:t>
+      </w:r>
+      <w:proofErr w:type="gramEnd"/>
+      <w:r>
+        <w:rPr>
+          <w:rFonts w:ascii="Times New Roman" w:hAnsi="Times New Roman" w:cs="Times New Roman"/>
+          <w:sz w:val="24"/>
+        </w:rPr>
+        <w:t xml:space="preserve"> yang kamu lakukan dalam proyek terakhir?</w:t>
+      </w:r>
+    </w:p>
+    <w:p>
+      <w:pPr>
+        <w:spacing w:line="360" w:lineRule="auto"/>
+        <w:ind w:firstLine="360"/>
+        <w:jc w:val="both"/>
+        <w:rPr>
+          <w:rFonts w:ascii="Times New Roman" w:hAnsi="Times New Roman" w:cs="Times New Roman"/>
+          <w:sz w:val="24"/>
+        </w:rPr>
+      </w:pPr>
+      <w:proofErr w:type="gramStart"/>
+      <w:r>
+        <w:rPr>
+          <w:rFonts w:ascii="Times New Roman" w:hAnsi="Times New Roman" w:cs="Times New Roman"/>
+          <w:sz w:val="24"/>
+        </w:rPr>
+        <w:t>Untuk pertanyaan interview QA engineer ini tidak ada jawaban yang pasti karena tergantung dari pengalaman kamu sendiri.</w:t>
+      </w:r>
+      <w:proofErr w:type="gramEnd"/>
+      <w:r>
+        <w:rPr>
+          <w:rFonts w:ascii="Times New Roman" w:hAnsi="Times New Roman" w:cs="Times New Roman"/>
+          <w:sz w:val="24"/>
+        </w:rPr>
+        <w:t xml:space="preserve"> </w:t>
+      </w:r>
+      <w:proofErr w:type="gramStart"/>
+      <w:r>
+        <w:rPr>
+          <w:rFonts w:ascii="Times New Roman" w:hAnsi="Times New Roman" w:cs="Times New Roman"/>
+          <w:sz w:val="24"/>
+        </w:rPr>
+        <w:t>Namun, jangan melebih-lebihkan atau merendahkan kontribusi kamu di pekerjaan sebelumnya.</w:t>
+      </w:r>
+      <w:proofErr w:type="gramEnd"/>
+      <w:r>
+        <w:rPr>
+          <w:rFonts w:ascii="Times New Roman" w:hAnsi="Times New Roman" w:cs="Times New Roman"/>
+          <w:sz w:val="24"/>
+        </w:rPr>
+        <w:t xml:space="preserve"> </w:t>
+      </w:r>
+      <w:proofErr w:type="gramStart"/>
+      <w:r>
+        <w:rPr>
+          <w:rFonts w:ascii="Times New Roman" w:hAnsi="Times New Roman" w:cs="Times New Roman"/>
+          <w:sz w:val="24"/>
+        </w:rPr>
+        <w:t>Jelaskan peran kamu sehari-hari, tools yang kamu gunakan, dan bagaimana pengujian QA dijalankan.</w:t>
+      </w:r>
+      <w:proofErr w:type="gramEnd"/>
+    </w:p>
+    <w:p>
+      <w:pPr>
+        <w:spacing w:line="360" w:lineRule="auto"/>
+        <w:ind w:firstLine="360"/>
+        <w:jc w:val="both"/>
+        <w:rPr>
+          <w:rFonts w:ascii="Times New Roman" w:hAnsi="Times New Roman" w:cs="Times New Roman"/>
+          <w:sz w:val="24"/>
+        </w:rPr>
+      </w:pPr>
+      <w:proofErr w:type="gramStart"/>
+      <w:r>
+        <w:rPr>
+          <w:rFonts w:ascii="Times New Roman" w:hAnsi="Times New Roman" w:cs="Times New Roman"/>
+          <w:sz w:val="24"/>
+        </w:rPr>
+        <w:lastRenderedPageBreak/>
+        <w:t>17. Bagaimana cara</w:t>
+      </w:r>
+      <w:proofErr w:type="gramEnd"/>
+      <w:r>
+        <w:rPr>
+          <w:rFonts w:ascii="Times New Roman" w:hAnsi="Times New Roman" w:cs="Times New Roman"/>
+          <w:sz w:val="24"/>
+        </w:rPr>
+        <w:t xml:space="preserve"> kamu memprioritaskan pekerjaan saat workload sedang tinggi?</w:t>
+      </w:r>
+    </w:p>
+    <w:p>
+      <w:pPr>
+        <w:spacing w:line="360" w:lineRule="auto"/>
+        <w:ind w:firstLine="360"/>
+        <w:jc w:val="both"/>
+        <w:rPr>
+          <w:rFonts w:ascii="Times New Roman" w:hAnsi="Times New Roman" w:cs="Times New Roman"/>
+          <w:sz w:val="24"/>
+        </w:rPr>
+      </w:pPr>
+      <w:r>
+        <w:rPr>
+          <w:rFonts w:ascii="Times New Roman" w:hAnsi="Times New Roman" w:cs="Times New Roman"/>
+          <w:sz w:val="24"/>
+        </w:rPr>
+        <w:t xml:space="preserve">Jenis pertanyaan interview QA engineer seperti ini untuk menentukan apakah kamu memiliki kepribadian yang cocok dalam </w:t>
+      </w:r>
+      <w:proofErr w:type="gramStart"/>
+      <w:r>
+        <w:rPr>
+          <w:rFonts w:ascii="Times New Roman" w:hAnsi="Times New Roman" w:cs="Times New Roman"/>
+          <w:sz w:val="24"/>
+        </w:rPr>
+        <w:t>tim</w:t>
+      </w:r>
+      <w:proofErr w:type="gramEnd"/>
+      <w:r>
+        <w:rPr>
+          <w:rFonts w:ascii="Times New Roman" w:hAnsi="Times New Roman" w:cs="Times New Roman"/>
+          <w:sz w:val="24"/>
+        </w:rPr>
+        <w:t xml:space="preserve"> perusahaan. </w:t>
+      </w:r>
+      <w:proofErr w:type="gramStart"/>
+      <w:r>
+        <w:rPr>
+          <w:rFonts w:ascii="Times New Roman" w:hAnsi="Times New Roman" w:cs="Times New Roman"/>
+          <w:sz w:val="24"/>
+        </w:rPr>
+        <w:t>Sehingga kamu harus menjawabnya dengan lebih hati-hati, sampaikan pengalamanmu saat menyelesaikan proyek pada perusahaan sebelumnya.</w:t>
+      </w:r>
+      <w:proofErr w:type="gramEnd"/>
+    </w:p>
+    <w:p>
+      <w:pPr>
+        <w:spacing w:line="360" w:lineRule="auto"/>
+        <w:ind w:firstLine="360"/>
+        <w:jc w:val="both"/>
+        <w:rPr>
+          <w:rFonts w:ascii="Times New Roman" w:hAnsi="Times New Roman" w:cs="Times New Roman"/>
+          <w:sz w:val="24"/>
+        </w:rPr>
+      </w:pPr>
+      <w:r>
+        <w:rPr>
+          <w:rFonts w:ascii="Times New Roman" w:hAnsi="Times New Roman" w:cs="Times New Roman"/>
+          <w:sz w:val="24"/>
+        </w:rPr>
+        <w:t xml:space="preserve">Dan yang dapat saya sambil dari video diatas </w:t>
+      </w:r>
+      <w:proofErr w:type="gramStart"/>
+      <w:r>
+        <w:rPr>
+          <w:rFonts w:ascii="Times New Roman" w:hAnsi="Times New Roman" w:cs="Times New Roman"/>
+          <w:sz w:val="24"/>
+        </w:rPr>
+        <w:t>adalah :</w:t>
+      </w:r>
+      <w:proofErr w:type="gramEnd"/>
+    </w:p>
+    <w:p>
+      <w:pPr>
+        <w:spacing w:line="360" w:lineRule="auto"/>
+        <w:ind w:firstLine="360"/>
+        <w:jc w:val="both"/>
+        <w:rPr>
+          <w:rFonts w:ascii="Times New Roman" w:hAnsi="Times New Roman" w:cs="Times New Roman"/>
+          <w:sz w:val="24"/>
+        </w:rPr>
+      </w:pPr>
+      <w:r>
+        <w:rPr>
+          <w:rFonts w:ascii="Times New Roman" w:hAnsi="Times New Roman" w:cs="Times New Roman"/>
+          <w:sz w:val="24"/>
+        </w:rPr>
+        <w:t xml:space="preserve">Jadi </w:t>
+      </w:r>
+      <w:proofErr w:type="gramStart"/>
+      <w:r>
+        <w:rPr>
+          <w:rFonts w:ascii="Times New Roman" w:hAnsi="Times New Roman" w:cs="Times New Roman"/>
+          <w:sz w:val="24"/>
+        </w:rPr>
+        <w:t>apa</w:t>
+      </w:r>
+      <w:proofErr w:type="gramEnd"/>
+      <w:r>
+        <w:rPr>
+          <w:rFonts w:ascii="Times New Roman" w:hAnsi="Times New Roman" w:cs="Times New Roman"/>
+          <w:sz w:val="24"/>
+        </w:rPr>
+        <w:t xml:space="preserve"> yang perlu Anda lakukan sebelum melamar, </w:t>
+      </w:r>
+      <w:r>
+        <w:rPr>
+          <w:rFonts w:ascii="Times New Roman" w:hAnsi="Times New Roman" w:cs="Times New Roman"/>
+          <w:sz w:val="24"/>
+        </w:rPr>
+        <w:t xml:space="preserve">tentu saja, resume anda. </w:t>
+      </w:r>
+      <w:proofErr w:type="gramStart"/>
+      <w:r>
+        <w:rPr>
+          <w:rFonts w:ascii="Times New Roman" w:hAnsi="Times New Roman" w:cs="Times New Roman"/>
+          <w:sz w:val="24"/>
+        </w:rPr>
+        <w:t>Jadi siapkan beberapa jawaban untuk pemutaran yang menyenangkan.</w:t>
+      </w:r>
+      <w:proofErr w:type="gramEnd"/>
+      <w:r>
+        <w:rPr>
+          <w:rFonts w:ascii="Times New Roman" w:hAnsi="Times New Roman" w:cs="Times New Roman"/>
+          <w:sz w:val="24"/>
+        </w:rPr>
+        <w:t xml:space="preserve"> </w:t>
+      </w:r>
+      <w:r>
+        <w:rPr>
+          <w:rFonts w:ascii="Times New Roman" w:hAnsi="Times New Roman" w:cs="Times New Roman"/>
+          <w:sz w:val="24"/>
+        </w:rPr>
+        <w:t>Biasanya mereka b</w:t>
+      </w:r>
+      <w:r>
+        <w:rPr>
+          <w:rFonts w:ascii="Times New Roman" w:hAnsi="Times New Roman" w:cs="Times New Roman"/>
+          <w:sz w:val="24"/>
+        </w:rPr>
+        <w:t>ertanya tentang diri anda</w:t>
+      </w:r>
+      <w:r>
+        <w:rPr>
+          <w:rFonts w:ascii="Times New Roman" w:hAnsi="Times New Roman" w:cs="Times New Roman"/>
+          <w:sz w:val="24"/>
+        </w:rPr>
+        <w:t xml:space="preserve"> seperti </w:t>
+      </w:r>
+      <w:proofErr w:type="gramStart"/>
+      <w:r>
+        <w:rPr>
+          <w:rFonts w:ascii="Times New Roman" w:hAnsi="Times New Roman" w:cs="Times New Roman"/>
+          <w:sz w:val="24"/>
+        </w:rPr>
+        <w:t>apa</w:t>
+      </w:r>
+      <w:proofErr w:type="gramEnd"/>
+      <w:r>
+        <w:rPr>
+          <w:rFonts w:ascii="Times New Roman" w:hAnsi="Times New Roman" w:cs="Times New Roman"/>
+          <w:sz w:val="24"/>
+        </w:rPr>
+        <w:t xml:space="preserve"> pun</w:t>
+      </w:r>
+      <w:r>
+        <w:rPr>
+          <w:rFonts w:ascii="Times New Roman" w:hAnsi="Times New Roman" w:cs="Times New Roman"/>
+          <w:sz w:val="24"/>
+        </w:rPr>
+        <w:t xml:space="preserve"> cerita</w:t>
+      </w:r>
+      <w:r>
+        <w:rPr>
+          <w:rFonts w:ascii="Times New Roman" w:hAnsi="Times New Roman" w:cs="Times New Roman"/>
+          <w:sz w:val="24"/>
+        </w:rPr>
+        <w:t xml:space="preserve"> yang Anda miliki, kar</w:t>
+      </w:r>
+      <w:r>
+        <w:rPr>
+          <w:rFonts w:ascii="Times New Roman" w:hAnsi="Times New Roman" w:cs="Times New Roman"/>
+          <w:sz w:val="24"/>
+        </w:rPr>
+        <w:t xml:space="preserve">ena kalian memiliki pengalaman. </w:t>
+      </w:r>
+      <w:proofErr w:type="gramStart"/>
+      <w:r>
+        <w:rPr>
+          <w:rFonts w:ascii="Times New Roman" w:hAnsi="Times New Roman" w:cs="Times New Roman"/>
+          <w:sz w:val="24"/>
+        </w:rPr>
+        <w:t>Ini tidak banyak.</w:t>
+      </w:r>
+      <w:proofErr w:type="gramEnd"/>
+      <w:r>
+        <w:rPr>
+          <w:rFonts w:ascii="Times New Roman" w:hAnsi="Times New Roman" w:cs="Times New Roman"/>
+          <w:sz w:val="24"/>
+        </w:rPr>
+        <w:t xml:space="preserve"> </w:t>
+      </w:r>
+      <w:proofErr w:type="gramStart"/>
+      <w:r>
+        <w:rPr>
+          <w:rFonts w:ascii="Times New Roman" w:hAnsi="Times New Roman" w:cs="Times New Roman"/>
+          <w:sz w:val="24"/>
+        </w:rPr>
+        <w:t>Tapi An</w:t>
+      </w:r>
+      <w:r>
+        <w:rPr>
+          <w:rFonts w:ascii="Times New Roman" w:hAnsi="Times New Roman" w:cs="Times New Roman"/>
+          <w:sz w:val="24"/>
+        </w:rPr>
+        <w:t>da tahu bagaimana menulis catatan Anda, bagaimana menulis kasus uji.</w:t>
+      </w:r>
+      <w:proofErr w:type="gramEnd"/>
+    </w:p>
+    <w:p>
+      <w:pPr>
+        <w:spacing w:line="360" w:lineRule="auto"/>
+        <w:ind w:firstLine="360"/>
+        <w:jc w:val="both"/>
+        <w:rPr>
+          <w:rFonts w:ascii="Times New Roman" w:hAnsi="Times New Roman" w:cs="Times New Roman"/>
+          <w:sz w:val="24"/>
+        </w:rPr>
+      </w:pPr>
+      <w:r>
+        <w:rPr>
+          <w:rFonts w:ascii="Times New Roman" w:hAnsi="Times New Roman" w:cs="Times New Roman"/>
+          <w:sz w:val="24"/>
+        </w:rPr>
+        <w:t xml:space="preserve">Anda tahu </w:t>
+      </w:r>
+      <w:proofErr w:type="gramStart"/>
+      <w:r>
+        <w:rPr>
+          <w:rFonts w:ascii="Times New Roman" w:hAnsi="Times New Roman" w:cs="Times New Roman"/>
+          <w:sz w:val="24"/>
+        </w:rPr>
+        <w:t>cara</w:t>
+      </w:r>
+      <w:proofErr w:type="gramEnd"/>
+      <w:r>
+        <w:rPr>
+          <w:rFonts w:ascii="Times New Roman" w:hAnsi="Times New Roman" w:cs="Times New Roman"/>
+          <w:sz w:val="24"/>
+        </w:rPr>
+        <w:t xml:space="preserve"> menjalankannya, Anda tahu, perencanaan pengujian, pengujian batas, pengujian, kesetaraan, partisi,</w:t>
+      </w:r>
+      <w:r>
+        <w:rPr>
+          <w:rFonts w:ascii="Times New Roman" w:hAnsi="Times New Roman" w:cs="Times New Roman"/>
+          <w:sz w:val="24"/>
+        </w:rPr>
+        <w:t xml:space="preserve"> semua hal itu benar. </w:t>
+      </w:r>
+      <w:r>
+        <w:rPr>
+          <w:rFonts w:ascii="Times New Roman" w:hAnsi="Times New Roman" w:cs="Times New Roman"/>
+          <w:sz w:val="24"/>
+        </w:rPr>
+        <w:t xml:space="preserve">Saya </w:t>
+      </w:r>
+      <w:proofErr w:type="gramStart"/>
+      <w:r>
+        <w:rPr>
+          <w:rFonts w:ascii="Times New Roman" w:hAnsi="Times New Roman" w:cs="Times New Roman"/>
+          <w:sz w:val="24"/>
+        </w:rPr>
+        <w:t>akan</w:t>
+      </w:r>
+      <w:proofErr w:type="gramEnd"/>
+      <w:r>
+        <w:rPr>
+          <w:rFonts w:ascii="Times New Roman" w:hAnsi="Times New Roman" w:cs="Times New Roman"/>
+          <w:sz w:val="24"/>
+        </w:rPr>
+        <w:t xml:space="preserve"> mengatakan itu seperti 80 pers</w:t>
+      </w:r>
+      <w:r>
+        <w:rPr>
+          <w:rFonts w:ascii="Times New Roman" w:hAnsi="Times New Roman" w:cs="Times New Roman"/>
+          <w:sz w:val="24"/>
+        </w:rPr>
+        <w:t xml:space="preserve">en dari tanggung jawab QAD. </w:t>
+      </w:r>
+      <w:proofErr w:type="gramStart"/>
+      <w:r>
+        <w:rPr>
+          <w:rFonts w:ascii="Times New Roman" w:hAnsi="Times New Roman" w:cs="Times New Roman"/>
+          <w:sz w:val="24"/>
+        </w:rPr>
+        <w:t>Ini tid</w:t>
+      </w:r>
+      <w:r>
+        <w:rPr>
+          <w:rFonts w:ascii="Times New Roman" w:hAnsi="Times New Roman" w:cs="Times New Roman"/>
+          <w:sz w:val="24"/>
+        </w:rPr>
+        <w:t>ak seperti ilmu roket, sungguh.</w:t>
+      </w:r>
+      <w:proofErr w:type="gramEnd"/>
+      <w:r>
+        <w:rPr>
+          <w:rFonts w:ascii="Times New Roman" w:hAnsi="Times New Roman" w:cs="Times New Roman"/>
+          <w:sz w:val="24"/>
+        </w:rPr>
+        <w:t xml:space="preserve"> </w:t>
+      </w:r>
+      <w:r>
+        <w:rPr>
+          <w:rFonts w:ascii="Times New Roman" w:hAnsi="Times New Roman" w:cs="Times New Roman"/>
+          <w:sz w:val="24"/>
+        </w:rPr>
+        <w:t xml:space="preserve">Jadi, bagaimanapun, mereka </w:t>
+      </w:r>
+      <w:proofErr w:type="gramStart"/>
+      <w:r>
+        <w:rPr>
+          <w:rFonts w:ascii="Times New Roman" w:hAnsi="Times New Roman" w:cs="Times New Roman"/>
+          <w:sz w:val="24"/>
+        </w:rPr>
+        <w:t>akan</w:t>
+      </w:r>
+      <w:proofErr w:type="gramEnd"/>
+      <w:r>
+        <w:rPr>
+          <w:rFonts w:ascii="Times New Roman" w:hAnsi="Times New Roman" w:cs="Times New Roman"/>
+          <w:sz w:val="24"/>
+        </w:rPr>
+        <w:t xml:space="preserve"> bertanya tentang proyek Anda dan </w:t>
+      </w:r>
+      <w:r>
+        <w:rPr>
+          <w:rFonts w:ascii="Times New Roman" w:hAnsi="Times New Roman" w:cs="Times New Roman"/>
+          <w:sz w:val="24"/>
+        </w:rPr>
+        <w:t xml:space="preserve">Anda memiliki proyeknya, bukan? </w:t>
+      </w:r>
+      <w:proofErr w:type="gramStart"/>
+      <w:r>
+        <w:rPr>
+          <w:rFonts w:ascii="Times New Roman" w:hAnsi="Times New Roman" w:cs="Times New Roman"/>
+          <w:sz w:val="24"/>
+        </w:rPr>
+        <w:t>Anda mengerjakan it</w:t>
+      </w:r>
+      <w:r>
+        <w:rPr>
+          <w:rFonts w:ascii="Times New Roman" w:hAnsi="Times New Roman" w:cs="Times New Roman"/>
+          <w:sz w:val="24"/>
+        </w:rPr>
+        <w:t>u, yang merupakan proyek nyata.</w:t>
+      </w:r>
+      <w:proofErr w:type="gramEnd"/>
+      <w:r>
+        <w:rPr>
+          <w:rFonts w:ascii="Times New Roman" w:hAnsi="Times New Roman" w:cs="Times New Roman"/>
+          <w:sz w:val="24"/>
+        </w:rPr>
+        <w:t xml:space="preserve"> </w:t>
+      </w:r>
+      <w:proofErr w:type="gramStart"/>
+      <w:r>
+        <w:rPr>
+          <w:rFonts w:ascii="Times New Roman" w:hAnsi="Times New Roman" w:cs="Times New Roman"/>
+          <w:sz w:val="24"/>
+        </w:rPr>
+        <w:t>Kadang-kadang mereka dapat bertanya, seperti, a</w:t>
+      </w:r>
+      <w:r>
+        <w:rPr>
+          <w:rFonts w:ascii="Times New Roman" w:hAnsi="Times New Roman" w:cs="Times New Roman"/>
+          <w:sz w:val="24"/>
+        </w:rPr>
+        <w:t>pakah ini seperti proyek nyata?</w:t>
+      </w:r>
+      <w:proofErr w:type="gramEnd"/>
+      <w:r>
+        <w:rPr>
+          <w:rFonts w:ascii="Times New Roman" w:hAnsi="Times New Roman" w:cs="Times New Roman"/>
+          <w:sz w:val="24"/>
+        </w:rPr>
+        <w:t xml:space="preserve"> </w:t>
+      </w:r>
+      <w:proofErr w:type="gramStart"/>
+      <w:r>
+        <w:rPr>
+          <w:rFonts w:ascii="Times New Roman" w:hAnsi="Times New Roman" w:cs="Times New Roman"/>
+          <w:sz w:val="24"/>
+        </w:rPr>
+        <w:t>Ya itu.</w:t>
+      </w:r>
+      <w:proofErr w:type="gramEnd"/>
+      <w:r>
+        <w:rPr>
+          <w:rFonts w:ascii="Times New Roman" w:hAnsi="Times New Roman" w:cs="Times New Roman"/>
+          <w:sz w:val="24"/>
+        </w:rPr>
+        <w:t xml:space="preserve"> </w:t>
+      </w:r>
+      <w:proofErr w:type="gramStart"/>
+      <w:r>
+        <w:rPr>
+          <w:rFonts w:ascii="Times New Roman" w:hAnsi="Times New Roman" w:cs="Times New Roman"/>
+          <w:sz w:val="24"/>
+        </w:rPr>
+        <w:t>Betulkah.</w:t>
+      </w:r>
+      <w:proofErr w:type="gramEnd"/>
+      <w:r>
+        <w:rPr>
+          <w:rFonts w:ascii="Times New Roman" w:hAnsi="Times New Roman" w:cs="Times New Roman"/>
+          <w:sz w:val="24"/>
+        </w:rPr>
+        <w:t xml:space="preserve"> </w:t>
+      </w:r>
+      <w:r>
+        <w:rPr>
+          <w:rFonts w:ascii="Times New Roman" w:hAnsi="Times New Roman" w:cs="Times New Roman"/>
+          <w:sz w:val="24"/>
+        </w:rPr>
+        <w:t>Anda dapat pergi ke cr</w:t>
+      </w:r>
+      <w:r>
+        <w:rPr>
+          <w:rFonts w:ascii="Times New Roman" w:hAnsi="Times New Roman" w:cs="Times New Roman"/>
+          <w:sz w:val="24"/>
+        </w:rPr>
+        <w:t xml:space="preserve">edos dot com situs produksinya. </w:t>
+      </w:r>
+      <w:r>
+        <w:rPr>
+          <w:rFonts w:ascii="Times New Roman" w:hAnsi="Times New Roman" w:cs="Times New Roman"/>
+          <w:sz w:val="24"/>
+        </w:rPr>
+        <w:t xml:space="preserve">Jika Anda pemilik rumah seperti saya, Anda benar-benar dapat mempekerjakan seseorang di </w:t>
+      </w:r>
+      <w:proofErr w:type="gramStart"/>
+      <w:r>
+        <w:rPr>
+          <w:rFonts w:ascii="Times New Roman" w:hAnsi="Times New Roman" w:cs="Times New Roman"/>
+          <w:sz w:val="24"/>
+        </w:rPr>
+        <w:t>sana</w:t>
+      </w:r>
+      <w:proofErr w:type="gramEnd"/>
+      <w:r>
+        <w:rPr>
+          <w:rFonts w:ascii="Times New Roman" w:hAnsi="Times New Roman" w:cs="Times New Roman"/>
+          <w:sz w:val="24"/>
+        </w:rPr>
+        <w:t xml:space="preserve">, yang saya </w:t>
+      </w:r>
+      <w:r>
+        <w:rPr>
+          <w:rFonts w:ascii="Times New Roman" w:hAnsi="Times New Roman" w:cs="Times New Roman"/>
+          <w:sz w:val="24"/>
+        </w:rPr>
+        <w:t xml:space="preserve">pikir akan segera saya lakukan. </w:t>
+      </w:r>
+      <w:proofErr w:type="gramStart"/>
+      <w:r>
+        <w:rPr>
+          <w:rFonts w:ascii="Times New Roman" w:hAnsi="Times New Roman" w:cs="Times New Roman"/>
+          <w:sz w:val="24"/>
+        </w:rPr>
+        <w:t>Sebenarnya, say</w:t>
+      </w:r>
+      <w:r>
+        <w:rPr>
+          <w:rFonts w:ascii="Times New Roman" w:hAnsi="Times New Roman" w:cs="Times New Roman"/>
+          <w:sz w:val="24"/>
+        </w:rPr>
+        <w:t>a perlu melakukan beberapa hal.</w:t>
+      </w:r>
+      <w:proofErr w:type="gramEnd"/>
+      <w:r>
+        <w:rPr>
+          <w:rFonts w:ascii="Times New Roman" w:hAnsi="Times New Roman" w:cs="Times New Roman"/>
+          <w:sz w:val="24"/>
+        </w:rPr>
+        <w:t xml:space="preserve"> </w:t>
+      </w:r>
+      <w:r>
+        <w:rPr>
+          <w:rFonts w:ascii="Times New Roman" w:hAnsi="Times New Roman" w:cs="Times New Roman"/>
+          <w:sz w:val="24"/>
+        </w:rPr>
+        <w:t xml:space="preserve">Mereka </w:t>
+      </w:r>
+      <w:proofErr w:type="gramStart"/>
+      <w:r>
+        <w:rPr>
+          <w:rFonts w:ascii="Times New Roman" w:hAnsi="Times New Roman" w:cs="Times New Roman"/>
+          <w:sz w:val="24"/>
+        </w:rPr>
+        <w:t>akan</w:t>
+      </w:r>
+      <w:proofErr w:type="gramEnd"/>
+      <w:r>
+        <w:rPr>
+          <w:rFonts w:ascii="Times New Roman" w:hAnsi="Times New Roman" w:cs="Times New Roman"/>
+          <w:sz w:val="24"/>
+        </w:rPr>
+        <w:t xml:space="preserve"> bertanya kepada Sellery tentang ekspektasi gaji Anda, tapi jelas itu level </w:t>
+      </w:r>
+      <w:r>
+        <w:rPr>
+          <w:rFonts w:ascii="Times New Roman" w:hAnsi="Times New Roman" w:cs="Times New Roman"/>
+          <w:sz w:val="24"/>
+        </w:rPr>
+        <w:t xml:space="preserve">yang sangat junior, jadi jangan banyak bertanya. </w:t>
+      </w:r>
+      <w:proofErr w:type="gramStart"/>
+      <w:r>
+        <w:rPr>
+          <w:rFonts w:ascii="Times New Roman" w:hAnsi="Times New Roman" w:cs="Times New Roman"/>
+          <w:sz w:val="24"/>
+        </w:rPr>
+        <w:t>Ini benar-benar seharusnya tidak mengg</w:t>
+      </w:r>
+      <w:r>
+        <w:rPr>
+          <w:rFonts w:ascii="Times New Roman" w:hAnsi="Times New Roman" w:cs="Times New Roman"/>
+          <w:sz w:val="24"/>
+        </w:rPr>
+        <w:t>anggu Anda saat ini melaluinya.</w:t>
+      </w:r>
+      <w:proofErr w:type="gramEnd"/>
+      <w:r>
+        <w:rPr>
+          <w:rFonts w:ascii="Times New Roman" w:hAnsi="Times New Roman" w:cs="Times New Roman"/>
+          <w:sz w:val="24"/>
+        </w:rPr>
+        <w:t xml:space="preserve"> </w:t>
+      </w:r>
+      <w:proofErr w:type="gramStart"/>
+      <w:r>
+        <w:rPr>
+          <w:rFonts w:ascii="Times New Roman" w:hAnsi="Times New Roman" w:cs="Times New Roman"/>
+          <w:sz w:val="24"/>
+        </w:rPr>
+        <w:t>Dan tolong buat daftar perusahaan tempat Anda melamar dan coba hi</w:t>
+      </w:r>
+      <w:r>
+        <w:rPr>
+          <w:rFonts w:ascii="Times New Roman" w:hAnsi="Times New Roman" w:cs="Times New Roman"/>
+          <w:sz w:val="24"/>
+        </w:rPr>
+        <w:t>ndari melamar seperti kedua dan ketiga kalinya.</w:t>
+      </w:r>
+      <w:proofErr w:type="gramEnd"/>
+      <w:r>
+        <w:rPr>
+          <w:rFonts w:ascii="Times New Roman" w:hAnsi="Times New Roman" w:cs="Times New Roman"/>
+          <w:sz w:val="24"/>
+        </w:rPr>
+        <w:t xml:space="preserve"> </w:t>
+      </w:r>
+      <w:proofErr w:type="gramStart"/>
+      <w:r>
+        <w:rPr>
+          <w:rFonts w:ascii="Times New Roman" w:hAnsi="Times New Roman" w:cs="Times New Roman"/>
+          <w:sz w:val="24"/>
+        </w:rPr>
+        <w:t>Seper</w:t>
+      </w:r>
+      <w:r>
+        <w:rPr>
+          <w:rFonts w:ascii="Times New Roman" w:hAnsi="Times New Roman" w:cs="Times New Roman"/>
+          <w:sz w:val="24"/>
+        </w:rPr>
+        <w:t>ti tidak berlaku setiap minggu.</w:t>
+      </w:r>
+      <w:proofErr w:type="gramEnd"/>
+      <w:r>
+        <w:rPr>
+          <w:rFonts w:ascii="Times New Roman" w:hAnsi="Times New Roman" w:cs="Times New Roman"/>
+          <w:sz w:val="24"/>
+        </w:rPr>
+        <w:t xml:space="preserve"> </w:t>
+      </w:r>
+      <w:r>
+        <w:rPr>
+          <w:rFonts w:ascii="Times New Roman" w:hAnsi="Times New Roman" w:cs="Times New Roman"/>
+          <w:sz w:val="24"/>
+        </w:rPr>
+        <w:t xml:space="preserve">Anda </w:t>
+      </w:r>
+      <w:proofErr w:type="gramStart"/>
+      <w:r>
+        <w:rPr>
+          <w:rFonts w:ascii="Times New Roman" w:hAnsi="Times New Roman" w:cs="Times New Roman"/>
+          <w:sz w:val="24"/>
+        </w:rPr>
+        <w:t>akan</w:t>
+      </w:r>
+      <w:proofErr w:type="gramEnd"/>
+      <w:r>
+        <w:rPr>
+          <w:rFonts w:ascii="Times New Roman" w:hAnsi="Times New Roman" w:cs="Times New Roman"/>
+          <w:sz w:val="24"/>
+        </w:rPr>
+        <w:t xml:space="preserve"> </w:t>
+      </w:r>
+      <w:r>
+        <w:rPr>
+          <w:rFonts w:ascii="Times New Roman" w:hAnsi="Times New Roman" w:cs="Times New Roman"/>
+          <w:sz w:val="24"/>
+        </w:rPr>
+        <w:t xml:space="preserve">benar-benar dilarang untuk itu. </w:t>
+      </w:r>
+      <w:proofErr w:type="gramStart"/>
+      <w:r>
+        <w:rPr>
+          <w:rFonts w:ascii="Times New Roman" w:hAnsi="Times New Roman" w:cs="Times New Roman"/>
+          <w:sz w:val="24"/>
+        </w:rPr>
+        <w:t>Jadi lebih baik menyimpan sejarah dan saya selalu melakukan itu.</w:t>
+      </w:r>
+      <w:proofErr w:type="gramEnd"/>
+    </w:p>
+    <w:p>
+      <w:pPr>
         <w:pStyle w:val="ListParagraph"/>
         <w:numPr>
           <w:ilvl w:val="0"/>
@@ -5721,7 +8060,7 @@
       <w:r>
         <w:rPr>
           <w:rFonts w:ascii="Times New Roman" w:hAnsi="Times New Roman" w:cs="Times New Roman"/>
-          <w:sz w:val="24"/>
+          <w:sz w:val="28"/>
         </w:rPr>
         <w:t xml:space="preserve">Bagaimana cara menulis resume </w:t>
       </w:r>
@@ -5729,11 +8068,319 @@
       <w:r>
         <w:rPr>
           <w:rFonts w:ascii="Times New Roman" w:hAnsi="Times New Roman" w:cs="Times New Roman"/>
-          <w:sz w:val="24"/>
+          <w:sz w:val="28"/>
         </w:rPr>
         <w:t>QA ?</w:t>
       </w:r>
       <w:proofErr w:type="gramEnd"/>
+    </w:p>
+    <w:p>
+      <w:pPr>
+        <w:pStyle w:val="ListParagraph"/>
+        <w:spacing w:line="360" w:lineRule="auto"/>
+        <w:jc w:val="both"/>
+        <w:rPr>
+          <w:rFonts w:ascii="Times New Roman" w:hAnsi="Times New Roman" w:cs="Times New Roman"/>
+          <w:sz w:val="24"/>
+        </w:rPr>
+      </w:pPr>
+      <w:r>
+        <w:rPr>
+          <w:rFonts w:ascii="Times New Roman" w:hAnsi="Times New Roman" w:cs="Times New Roman"/>
+          <w:sz w:val="24"/>
+        </w:rPr>
+        <w:t xml:space="preserve">Contoh </w:t>
+      </w:r>
+      <w:proofErr w:type="gramStart"/>
+      <w:r>
+        <w:rPr>
+          <w:rFonts w:ascii="Times New Roman" w:hAnsi="Times New Roman" w:cs="Times New Roman"/>
+          <w:sz w:val="24"/>
+        </w:rPr>
+        <w:t>cara</w:t>
+      </w:r>
+      <w:proofErr w:type="gramEnd"/>
+      <w:r>
+        <w:rPr>
+          <w:rFonts w:ascii="Times New Roman" w:hAnsi="Times New Roman" w:cs="Times New Roman"/>
+          <w:sz w:val="24"/>
+        </w:rPr>
+        <w:t xml:space="preserve"> menulis resume QA yang dapat saya ambil dari website </w:t>
+      </w:r>
+      <w:hyperlink r:id="rId9" w:history="1">
+        <w:r>
+          <w:rPr>
+            <w:rStyle w:val="Hyperlink"/>
+            <w:rFonts w:ascii="Times New Roman" w:hAnsi="Times New Roman" w:cs="Times New Roman"/>
+            <w:sz w:val="24"/>
+          </w:rPr>
+          <w:t>https://www.cvstudio.io/</w:t>
+        </w:r>
+      </w:hyperlink>
+    </w:p>
+    <w:p>
+      <w:pPr>
+        <w:pStyle w:val="ListParagraph"/>
+        <w:spacing w:line="360" w:lineRule="auto"/>
+        <w:jc w:val="both"/>
+        <w:rPr>
+          <w:rFonts w:ascii="Times New Roman" w:hAnsi="Times New Roman" w:cs="Times New Roman"/>
+          <w:sz w:val="24"/>
+        </w:rPr>
+      </w:pPr>
+      <w:r>
+        <w:rPr>
+          <w:rFonts w:ascii="Times New Roman" w:hAnsi="Times New Roman" w:cs="Times New Roman"/>
+          <w:sz w:val="24"/>
+        </w:rPr>
+        <w:t xml:space="preserve">Langkah-langkah untuk membuat resume yang terlihat </w:t>
+      </w:r>
+      <w:proofErr w:type="gramStart"/>
+      <w:r>
+        <w:rPr>
+          <w:rFonts w:ascii="Times New Roman" w:hAnsi="Times New Roman" w:cs="Times New Roman"/>
+          <w:sz w:val="24"/>
+        </w:rPr>
+        <w:t>profesional</w:t>
+      </w:r>
+      <w:r>
+        <w:rPr>
+          <w:rFonts w:ascii="Times New Roman" w:hAnsi="Times New Roman" w:cs="Times New Roman"/>
+          <w:sz w:val="24"/>
+        </w:rPr>
+        <w:t xml:space="preserve"> :</w:t>
+      </w:r>
+      <w:proofErr w:type="gramEnd"/>
+    </w:p>
+    <w:p>
+      <w:pPr>
+        <w:pStyle w:val="ListParagraph"/>
+        <w:spacing w:line="360" w:lineRule="auto"/>
+        <w:jc w:val="both"/>
+        <w:rPr>
+          <w:rFonts w:ascii="Times New Roman" w:hAnsi="Times New Roman" w:cs="Times New Roman"/>
+          <w:sz w:val="24"/>
+        </w:rPr>
+      </w:pPr>
+    </w:p>
+    <w:p>
+      <w:pPr>
+        <w:pStyle w:val="ListParagraph"/>
+        <w:spacing w:line="360" w:lineRule="auto"/>
+        <w:jc w:val="both"/>
+        <w:rPr>
+          <w:rFonts w:ascii="Times New Roman" w:hAnsi="Times New Roman" w:cs="Times New Roman"/>
+          <w:sz w:val="24"/>
+        </w:rPr>
+      </w:pPr>
+    </w:p>
+    <w:p>
+      <w:pPr>
+        <w:pStyle w:val="ListParagraph"/>
+        <w:spacing w:line="360" w:lineRule="auto"/>
+        <w:jc w:val="both"/>
+        <w:rPr>
+          <w:rFonts w:ascii="Times New Roman" w:hAnsi="Times New Roman" w:cs="Times New Roman"/>
+          <w:sz w:val="24"/>
+        </w:rPr>
+      </w:pPr>
+    </w:p>
+    <w:p>
+      <w:pPr>
+        <w:pStyle w:val="ListParagraph"/>
+        <w:numPr>
+          <w:ilvl w:val="0"/>
+          <w:numId w:val="4"/>
+        </w:numPr>
+        <w:spacing w:line="360" w:lineRule="auto"/>
+        <w:jc w:val="both"/>
+        <w:rPr>
+          <w:rFonts w:ascii="Times New Roman" w:hAnsi="Times New Roman" w:cs="Times New Roman"/>
+          <w:sz w:val="24"/>
+        </w:rPr>
+      </w:pPr>
+      <w:r>
+        <w:rPr>
+          <w:rFonts w:ascii="Times New Roman" w:hAnsi="Times New Roman" w:cs="Times New Roman"/>
+          <w:sz w:val="24"/>
+        </w:rPr>
+        <w:lastRenderedPageBreak/>
+        <w:t>Anda diberi kebebasan untuk memilih template</w:t>
+      </w:r>
+    </w:p>
+    <w:p>
+      <w:pPr>
+        <w:pStyle w:val="ListParagraph"/>
+        <w:numPr>
+          <w:ilvl w:val="0"/>
+          <w:numId w:val="5"/>
+        </w:numPr>
+        <w:spacing w:line="360" w:lineRule="auto"/>
+        <w:jc w:val="both"/>
+        <w:rPr>
+          <w:rFonts w:ascii="Times New Roman" w:hAnsi="Times New Roman" w:cs="Times New Roman"/>
+          <w:sz w:val="24"/>
+        </w:rPr>
+      </w:pPr>
+      <w:r>
+        <w:rPr>
+          <w:rFonts w:ascii="Times New Roman" w:hAnsi="Times New Roman" w:cs="Times New Roman"/>
+          <w:sz w:val="24"/>
+        </w:rPr>
+        <w:t xml:space="preserve">Pilih dari ribuan template yang dirancang secara profesional! Tidak peduli siapa Anda, Pembuat Resume kami </w:t>
+      </w:r>
+      <w:proofErr w:type="gramStart"/>
+      <w:r>
+        <w:rPr>
+          <w:rFonts w:ascii="Times New Roman" w:hAnsi="Times New Roman" w:cs="Times New Roman"/>
+          <w:sz w:val="24"/>
+        </w:rPr>
+        <w:t>akan</w:t>
+      </w:r>
+      <w:proofErr w:type="gramEnd"/>
+      <w:r>
+        <w:rPr>
+          <w:rFonts w:ascii="Times New Roman" w:hAnsi="Times New Roman" w:cs="Times New Roman"/>
+          <w:sz w:val="24"/>
+        </w:rPr>
+        <w:t xml:space="preserve"> secara otomatis memformatnya ke dalam templat resume favorit Anda.</w:t>
+      </w:r>
+    </w:p>
+    <w:p>
+      <w:pPr>
+        <w:pStyle w:val="ListParagraph"/>
+        <w:numPr>
+          <w:ilvl w:val="0"/>
+          <w:numId w:val="4"/>
+        </w:numPr>
+        <w:spacing w:line="360" w:lineRule="auto"/>
+        <w:jc w:val="both"/>
+        <w:rPr>
+          <w:rFonts w:ascii="Times New Roman" w:hAnsi="Times New Roman" w:cs="Times New Roman"/>
+          <w:sz w:val="24"/>
+        </w:rPr>
+      </w:pPr>
+      <w:r>
+        <w:rPr>
+          <w:rFonts w:ascii="Times New Roman" w:hAnsi="Times New Roman" w:cs="Times New Roman"/>
+          <w:sz w:val="24"/>
+        </w:rPr>
+        <w:t>Isi detail Anda menggunakan formulir sederhana kami.</w:t>
+      </w:r>
+    </w:p>
+    <w:p>
+      <w:pPr>
+        <w:pStyle w:val="ListParagraph"/>
+        <w:numPr>
+          <w:ilvl w:val="0"/>
+          <w:numId w:val="5"/>
+        </w:numPr>
+        <w:spacing w:line="360" w:lineRule="auto"/>
+        <w:jc w:val="both"/>
+        <w:rPr>
+          <w:rFonts w:ascii="Times New Roman" w:hAnsi="Times New Roman" w:cs="Times New Roman"/>
+          <w:sz w:val="24"/>
+        </w:rPr>
+      </w:pPr>
+      <w:r>
+        <w:rPr>
+          <w:rFonts w:ascii="Times New Roman" w:hAnsi="Times New Roman" w:cs="Times New Roman"/>
+          <w:sz w:val="24"/>
+        </w:rPr>
+        <w:t xml:space="preserve">Kami memandu Anda melalui proses penulisan setiap bagian, langkah demi langkah, hingga bagian terkecil. Pembuat resume kami melakukan semua kerja keras. Ingat, pengalaman kerja dan pendidikan Anda unik. Fitur Pembuat Resume online kami </w:t>
+      </w:r>
+      <w:proofErr w:type="gramStart"/>
+      <w:r>
+        <w:rPr>
+          <w:rFonts w:ascii="Times New Roman" w:hAnsi="Times New Roman" w:cs="Times New Roman"/>
+          <w:sz w:val="24"/>
+        </w:rPr>
+        <w:t>akan</w:t>
+      </w:r>
+      <w:proofErr w:type="gramEnd"/>
+      <w:r>
+        <w:rPr>
+          <w:rFonts w:ascii="Times New Roman" w:hAnsi="Times New Roman" w:cs="Times New Roman"/>
+          <w:sz w:val="24"/>
+        </w:rPr>
+        <w:t xml:space="preserve"> membantu Anda membuat resume yang mencerminkan kekuatan terbesar Anda.</w:t>
+      </w:r>
+    </w:p>
+    <w:p>
+      <w:pPr>
+        <w:pStyle w:val="ListParagraph"/>
+        <w:numPr>
+          <w:ilvl w:val="0"/>
+          <w:numId w:val="4"/>
+        </w:numPr>
+        <w:spacing w:line="360" w:lineRule="auto"/>
+        <w:jc w:val="both"/>
+        <w:rPr>
+          <w:rFonts w:ascii="Times New Roman" w:hAnsi="Times New Roman" w:cs="Times New Roman"/>
+          <w:sz w:val="24"/>
+        </w:rPr>
+      </w:pPr>
+      <w:r>
+        <w:rPr>
+          <w:rFonts w:ascii="Times New Roman" w:hAnsi="Times New Roman" w:cs="Times New Roman"/>
+          <w:sz w:val="24"/>
+        </w:rPr>
+        <w:t>Simpan dan unduh desain Anda sesuai permintaan dengan satu klik</w:t>
+      </w:r>
+    </w:p>
+    <w:p>
+      <w:pPr>
+        <w:pStyle w:val="ListParagraph"/>
+        <w:numPr>
+          <w:ilvl w:val="0"/>
+          <w:numId w:val="5"/>
+        </w:numPr>
+        <w:spacing w:line="360" w:lineRule="auto"/>
+        <w:jc w:val="both"/>
+        <w:rPr>
+          <w:rFonts w:ascii="Times New Roman" w:hAnsi="Times New Roman" w:cs="Times New Roman"/>
+          <w:sz w:val="24"/>
+        </w:rPr>
+      </w:pPr>
+      <w:r>
+        <w:rPr>
+          <w:rFonts w:ascii="Times New Roman" w:hAnsi="Times New Roman" w:cs="Times New Roman"/>
+          <w:sz w:val="24"/>
+        </w:rPr>
+        <w:t xml:space="preserve">Buat, simpan, dan unduh resume Anda untuk melamar posisi pekerjaan </w:t>
+      </w:r>
+      <w:proofErr w:type="gramStart"/>
+      <w:r>
+        <w:rPr>
+          <w:rFonts w:ascii="Times New Roman" w:hAnsi="Times New Roman" w:cs="Times New Roman"/>
+          <w:sz w:val="24"/>
+        </w:rPr>
+        <w:t>apa</w:t>
+      </w:r>
+      <w:proofErr w:type="gramEnd"/>
+      <w:r>
+        <w:rPr>
+          <w:rFonts w:ascii="Times New Roman" w:hAnsi="Times New Roman" w:cs="Times New Roman"/>
+          <w:sz w:val="24"/>
+        </w:rPr>
+        <w:t xml:space="preserve"> pun di organisasi mana pun. </w:t>
+      </w:r>
+      <w:proofErr w:type="gramStart"/>
+      <w:r>
+        <w:rPr>
+          <w:rFonts w:ascii="Times New Roman" w:hAnsi="Times New Roman" w:cs="Times New Roman"/>
+          <w:sz w:val="24"/>
+        </w:rPr>
+        <w:t>Generator resume</w:t>
+      </w:r>
+      <w:proofErr w:type="gramEnd"/>
+      <w:r>
+        <w:rPr>
+          <w:rFonts w:ascii="Times New Roman" w:hAnsi="Times New Roman" w:cs="Times New Roman"/>
+          <w:sz w:val="24"/>
+        </w:rPr>
+        <w:t xml:space="preserve"> kami akan memastikan tata letak tetap utuh. Anda dapat mengunduh resume Anda dalam PDF kapan pun Anda mau. Buat dan unduh resume Anda tanpa kompromi.</w:t>
+      </w:r>
     </w:p>
     <w:p>
       <w:pPr>
@@ -5746,29 +8393,643 @@
         <w:jc w:val="both"/>
         <w:rPr>
           <w:rFonts w:ascii="Times New Roman" w:hAnsi="Times New Roman" w:cs="Times New Roman"/>
-          <w:sz w:val="24"/>
-        </w:rPr>
-      </w:pPr>
-      <w:r>
-        <w:rPr>
-          <w:rFonts w:ascii="Times New Roman" w:hAnsi="Times New Roman" w:cs="Times New Roman"/>
-          <w:sz w:val="24"/>
-        </w:rPr>
-        <w:t>Persyaratan pendidikan untuk QAs ?</w:t>
-      </w:r>
+          <w:sz w:val="28"/>
+        </w:rPr>
+      </w:pPr>
+      <w:r>
+        <w:rPr>
+          <w:rFonts w:ascii="Times New Roman" w:hAnsi="Times New Roman" w:cs="Times New Roman"/>
+          <w:sz w:val="28"/>
+        </w:rPr>
+        <w:t xml:space="preserve">Persyaratan pendidikan untuk </w:t>
+      </w:r>
+      <w:proofErr w:type="gramStart"/>
+      <w:r>
+        <w:rPr>
+          <w:rFonts w:ascii="Times New Roman" w:hAnsi="Times New Roman" w:cs="Times New Roman"/>
+          <w:sz w:val="28"/>
+        </w:rPr>
+        <w:t>QAs ?</w:t>
+      </w:r>
+      <w:proofErr w:type="gramEnd"/>
+    </w:p>
+    <w:p>
+      <w:pPr>
+        <w:spacing w:line="360" w:lineRule="auto"/>
+        <w:ind w:firstLine="360"/>
+        <w:jc w:val="both"/>
+        <w:rPr>
+          <w:rFonts w:ascii="Times New Roman" w:hAnsi="Times New Roman" w:cs="Times New Roman"/>
+          <w:sz w:val="24"/>
+        </w:rPr>
+      </w:pPr>
+      <w:r>
+        <w:rPr>
+          <w:rFonts w:ascii="Times New Roman" w:hAnsi="Times New Roman" w:cs="Times New Roman"/>
+          <w:sz w:val="24"/>
+        </w:rPr>
+        <w:t>A</w:t>
+      </w:r>
+      <w:r>
+        <w:rPr>
+          <w:rFonts w:ascii="Times New Roman" w:hAnsi="Times New Roman" w:cs="Times New Roman"/>
+          <w:sz w:val="24"/>
+        </w:rPr>
+        <w:t>da beb</w:t>
+      </w:r>
+      <w:r>
+        <w:rPr>
+          <w:rFonts w:ascii="Times New Roman" w:hAnsi="Times New Roman" w:cs="Times New Roman"/>
+          <w:sz w:val="24"/>
+        </w:rPr>
+        <w:t xml:space="preserve">erapa pertanyaan </w:t>
+      </w:r>
+      <w:proofErr w:type="gramStart"/>
+      <w:r>
+        <w:rPr>
+          <w:rFonts w:ascii="Times New Roman" w:hAnsi="Times New Roman" w:cs="Times New Roman"/>
+          <w:sz w:val="24"/>
+        </w:rPr>
+        <w:t xml:space="preserve">tentang </w:t>
+      </w:r>
+      <w:r>
+        <w:rPr>
+          <w:rFonts w:ascii="Times New Roman" w:hAnsi="Times New Roman" w:cs="Times New Roman"/>
+          <w:sz w:val="24"/>
+        </w:rPr>
+        <w:t xml:space="preserve"> pertanyaan</w:t>
+      </w:r>
+      <w:proofErr w:type="gramEnd"/>
+      <w:r>
+        <w:rPr>
+          <w:rFonts w:ascii="Times New Roman" w:hAnsi="Times New Roman" w:cs="Times New Roman"/>
+          <w:sz w:val="24"/>
+        </w:rPr>
+        <w:t xml:space="preserve"> gelar, kualifikasi.</w:t>
+      </w:r>
+      <w:r>
+        <w:rPr>
+          <w:rFonts w:ascii="Times New Roman" w:hAnsi="Times New Roman" w:cs="Times New Roman"/>
+          <w:sz w:val="24"/>
+        </w:rPr>
+        <w:t xml:space="preserve"> </w:t>
+      </w:r>
+      <w:proofErr w:type="gramStart"/>
+      <w:r>
+        <w:rPr>
+          <w:rFonts w:ascii="Times New Roman" w:hAnsi="Times New Roman" w:cs="Times New Roman"/>
+          <w:sz w:val="24"/>
+        </w:rPr>
+        <w:t>Dan kalau soal KUEI, di period</w:t>
+      </w:r>
+      <w:r>
+        <w:rPr>
+          <w:rFonts w:ascii="Times New Roman" w:hAnsi="Times New Roman" w:cs="Times New Roman"/>
+          <w:sz w:val="24"/>
+        </w:rPr>
+        <w:t>e Kuei tidak ada gelar sarjana.</w:t>
+      </w:r>
+      <w:proofErr w:type="gramEnd"/>
+      <w:r>
+        <w:rPr>
+          <w:rFonts w:ascii="Times New Roman" w:hAnsi="Times New Roman" w:cs="Times New Roman"/>
+          <w:sz w:val="24"/>
+        </w:rPr>
+        <w:t xml:space="preserve"> Dan itu tidak </w:t>
+      </w:r>
+      <w:proofErr w:type="gramStart"/>
+      <w:r>
+        <w:rPr>
+          <w:rFonts w:ascii="Times New Roman" w:hAnsi="Times New Roman" w:cs="Times New Roman"/>
+          <w:sz w:val="24"/>
+        </w:rPr>
+        <w:t>akan</w:t>
+      </w:r>
+      <w:proofErr w:type="gramEnd"/>
+      <w:r>
+        <w:rPr>
+          <w:rFonts w:ascii="Times New Roman" w:hAnsi="Times New Roman" w:cs="Times New Roman"/>
+          <w:sz w:val="24"/>
+        </w:rPr>
+        <w:t xml:space="preserve"> terjadi. </w:t>
+      </w:r>
+      <w:proofErr w:type="gramStart"/>
+      <w:r>
+        <w:rPr>
+          <w:rFonts w:ascii="Times New Roman" w:hAnsi="Times New Roman" w:cs="Times New Roman"/>
+          <w:sz w:val="24"/>
+        </w:rPr>
+        <w:t xml:space="preserve">Semua orang yang </w:t>
+      </w:r>
+      <w:r>
+        <w:rPr>
+          <w:rFonts w:ascii="Times New Roman" w:hAnsi="Times New Roman" w:cs="Times New Roman"/>
+          <w:sz w:val="24"/>
+        </w:rPr>
+        <w:t>bekerja untuk Keyway Askew Ace.</w:t>
+      </w:r>
+      <w:proofErr w:type="gramEnd"/>
+      <w:r>
+        <w:rPr>
+          <w:rFonts w:ascii="Times New Roman" w:hAnsi="Times New Roman" w:cs="Times New Roman"/>
+          <w:sz w:val="24"/>
+        </w:rPr>
+        <w:t xml:space="preserve"> </w:t>
+      </w:r>
+      <w:r>
+        <w:rPr>
+          <w:rFonts w:ascii="Times New Roman" w:hAnsi="Times New Roman" w:cs="Times New Roman"/>
+          <w:sz w:val="24"/>
+        </w:rPr>
+        <w:t>Mereka biasanya tidak memiliki gelar ilmu komputer karena jika tidak, mer</w:t>
+      </w:r>
+      <w:r>
+        <w:rPr>
+          <w:rFonts w:ascii="Times New Roman" w:hAnsi="Times New Roman" w:cs="Times New Roman"/>
+          <w:sz w:val="24"/>
+        </w:rPr>
+        <w:t xml:space="preserve">eka </w:t>
+      </w:r>
+      <w:proofErr w:type="gramStart"/>
+      <w:r>
+        <w:rPr>
+          <w:rFonts w:ascii="Times New Roman" w:hAnsi="Times New Roman" w:cs="Times New Roman"/>
+          <w:sz w:val="24"/>
+        </w:rPr>
+        <w:t>akan</w:t>
+      </w:r>
+      <w:proofErr w:type="gramEnd"/>
+      <w:r>
+        <w:rPr>
+          <w:rFonts w:ascii="Times New Roman" w:hAnsi="Times New Roman" w:cs="Times New Roman"/>
+          <w:sz w:val="24"/>
+        </w:rPr>
+        <w:t xml:space="preserve"> pergi ke pengembangan. </w:t>
+      </w:r>
+      <w:proofErr w:type="gramStart"/>
+      <w:r>
+        <w:rPr>
+          <w:rFonts w:ascii="Times New Roman" w:hAnsi="Times New Roman" w:cs="Times New Roman"/>
+          <w:sz w:val="24"/>
+        </w:rPr>
+        <w:t xml:space="preserve">Jadi semua orang yang ada di </w:t>
+      </w:r>
+      <w:r>
+        <w:rPr>
+          <w:rFonts w:ascii="Times New Roman" w:hAnsi="Times New Roman" w:cs="Times New Roman"/>
+          <w:sz w:val="24"/>
+        </w:rPr>
+        <w:t>Yevgeny ASAT dan 3000 orang lai</w:t>
+      </w:r>
+      <w:r>
+        <w:rPr>
+          <w:rFonts w:ascii="Times New Roman" w:hAnsi="Times New Roman" w:cs="Times New Roman"/>
+          <w:sz w:val="24"/>
+        </w:rPr>
+        <w:t>nnya yang ada di jaringan kami.</w:t>
+      </w:r>
+      <w:proofErr w:type="gramEnd"/>
+      <w:r>
+        <w:rPr>
+          <w:rFonts w:ascii="Times New Roman" w:hAnsi="Times New Roman" w:cs="Times New Roman"/>
+          <w:sz w:val="24"/>
+        </w:rPr>
+        <w:t xml:space="preserve"> </w:t>
+      </w:r>
+      <w:r>
+        <w:rPr>
+          <w:rFonts w:ascii="Times New Roman" w:hAnsi="Times New Roman" w:cs="Times New Roman"/>
+          <w:sz w:val="24"/>
+        </w:rPr>
+        <w:t>99 persen dari mereka benar-benar memiliki gelar lain atau mungkin ti</w:t>
+      </w:r>
+      <w:r>
+        <w:rPr>
+          <w:rFonts w:ascii="Times New Roman" w:hAnsi="Times New Roman" w:cs="Times New Roman"/>
+          <w:sz w:val="24"/>
+        </w:rPr>
+        <w:t xml:space="preserve">dak memiliki gelar </w:t>
+      </w:r>
+      <w:proofErr w:type="gramStart"/>
+      <w:r>
+        <w:rPr>
+          <w:rFonts w:ascii="Times New Roman" w:hAnsi="Times New Roman" w:cs="Times New Roman"/>
+          <w:sz w:val="24"/>
+        </w:rPr>
+        <w:t>sama</w:t>
+      </w:r>
+      <w:proofErr w:type="gramEnd"/>
+      <w:r>
+        <w:rPr>
+          <w:rFonts w:ascii="Times New Roman" w:hAnsi="Times New Roman" w:cs="Times New Roman"/>
+          <w:sz w:val="24"/>
+        </w:rPr>
+        <w:t xml:space="preserve"> sekali. </w:t>
+      </w:r>
+      <w:proofErr w:type="gramStart"/>
+      <w:r>
+        <w:rPr>
+          <w:rFonts w:ascii="Times New Roman" w:hAnsi="Times New Roman" w:cs="Times New Roman"/>
+          <w:sz w:val="24"/>
+        </w:rPr>
+        <w:t>Dan KUAR benar-benar seperti p</w:t>
+      </w:r>
+      <w:r>
+        <w:rPr>
+          <w:rFonts w:ascii="Times New Roman" w:hAnsi="Times New Roman" w:cs="Times New Roman"/>
+          <w:sz w:val="24"/>
+        </w:rPr>
+        <w:t>endidikan menengah bagi mereka.</w:t>
+      </w:r>
+      <w:proofErr w:type="gramEnd"/>
+      <w:r>
+        <w:rPr>
+          <w:rFonts w:ascii="Times New Roman" w:hAnsi="Times New Roman" w:cs="Times New Roman"/>
+          <w:sz w:val="24"/>
+        </w:rPr>
+        <w:t xml:space="preserve"> </w:t>
+      </w:r>
+      <w:r>
+        <w:rPr>
+          <w:rFonts w:ascii="Times New Roman" w:hAnsi="Times New Roman" w:cs="Times New Roman"/>
+          <w:sz w:val="24"/>
+        </w:rPr>
+        <w:t>Dan inilah mengapa seluruh kamp pelatihan, saya pikir, sedang berlangsung dan menyebarkan kesukses</w:t>
+      </w:r>
+      <w:r>
+        <w:rPr>
+          <w:rFonts w:ascii="Times New Roman" w:hAnsi="Times New Roman" w:cs="Times New Roman"/>
+          <w:sz w:val="24"/>
+        </w:rPr>
+        <w:t xml:space="preserve">an dengan sukses karena </w:t>
+      </w:r>
+      <w:r>
+        <w:rPr>
+          <w:rFonts w:ascii="Times New Roman" w:hAnsi="Times New Roman" w:cs="Times New Roman"/>
+          <w:sz w:val="24"/>
+        </w:rPr>
+        <w:t xml:space="preserve">tidak </w:t>
+      </w:r>
+      <w:proofErr w:type="gramStart"/>
+      <w:r>
+        <w:rPr>
+          <w:rFonts w:ascii="Times New Roman" w:hAnsi="Times New Roman" w:cs="Times New Roman"/>
+          <w:sz w:val="24"/>
+        </w:rPr>
+        <w:t>akan</w:t>
+      </w:r>
+      <w:proofErr w:type="gramEnd"/>
+      <w:r>
+        <w:rPr>
+          <w:rFonts w:ascii="Times New Roman" w:hAnsi="Times New Roman" w:cs="Times New Roman"/>
+          <w:sz w:val="24"/>
+        </w:rPr>
+        <w:t xml:space="preserve"> ada universitas atau perguruan tinggi yang akan </w:t>
+      </w:r>
+      <w:r>
+        <w:rPr>
+          <w:rFonts w:ascii="Times New Roman" w:hAnsi="Times New Roman" w:cs="Times New Roman"/>
+          <w:sz w:val="24"/>
+        </w:rPr>
+        <w:t xml:space="preserve">memiliki lulusan dengan Q8 ini. </w:t>
+      </w:r>
+      <w:r>
+        <w:rPr>
+          <w:rFonts w:ascii="Times New Roman" w:hAnsi="Times New Roman" w:cs="Times New Roman"/>
+          <w:sz w:val="24"/>
+        </w:rPr>
+        <w:t xml:space="preserve">Jadi </w:t>
+      </w:r>
+      <w:proofErr w:type="gramStart"/>
+      <w:r>
+        <w:rPr>
+          <w:rFonts w:ascii="Times New Roman" w:hAnsi="Times New Roman" w:cs="Times New Roman"/>
+          <w:sz w:val="24"/>
+        </w:rPr>
+        <w:t>apa</w:t>
+      </w:r>
+      <w:proofErr w:type="gramEnd"/>
+      <w:r>
+        <w:rPr>
+          <w:rFonts w:ascii="Times New Roman" w:hAnsi="Times New Roman" w:cs="Times New Roman"/>
+          <w:sz w:val="24"/>
+        </w:rPr>
+        <w:t xml:space="preserve"> pun yang mereka katakan, gelar sarjana, itu bukan ilmu komputer dan tidak</w:t>
+      </w:r>
+      <w:r>
+        <w:rPr>
+          <w:rFonts w:ascii="Times New Roman" w:hAnsi="Times New Roman" w:cs="Times New Roman"/>
+          <w:sz w:val="24"/>
+        </w:rPr>
+        <w:t xml:space="preserve"> benar-benar membacanya, karena </w:t>
+      </w:r>
+      <w:r>
+        <w:rPr>
+          <w:rFonts w:ascii="Times New Roman" w:hAnsi="Times New Roman" w:cs="Times New Roman"/>
+          <w:sz w:val="24"/>
+        </w:rPr>
+        <w:t>jika Anda Google dan saya dapat membagikan tautan itu, ada artikel dari NBC, CNBC</w:t>
+      </w:r>
+      <w:r>
+        <w:rPr>
+          <w:rFonts w:ascii="Times New Roman" w:hAnsi="Times New Roman" w:cs="Times New Roman"/>
+          <w:sz w:val="24"/>
+        </w:rPr>
+        <w:t xml:space="preserve">, saya yakin mereka benar-benar </w:t>
+      </w:r>
+      <w:r>
+        <w:rPr>
+          <w:rFonts w:ascii="Times New Roman" w:hAnsi="Times New Roman" w:cs="Times New Roman"/>
+          <w:sz w:val="24"/>
+        </w:rPr>
+        <w:t>katakan itu kepada perusahaan ke-1</w:t>
+      </w:r>
+      <w:r>
+        <w:rPr>
+          <w:rFonts w:ascii="Times New Roman" w:hAnsi="Times New Roman" w:cs="Times New Roman"/>
+          <w:sz w:val="24"/>
+        </w:rPr>
+        <w:t xml:space="preserve">2 yang tidak membutuhkan gelar. </w:t>
+      </w:r>
+      <w:proofErr w:type="gramStart"/>
+      <w:r>
+        <w:rPr>
+          <w:rFonts w:ascii="Times New Roman" w:hAnsi="Times New Roman" w:cs="Times New Roman"/>
+          <w:sz w:val="24"/>
+        </w:rPr>
+        <w:t>Dan ini adal</w:t>
+      </w:r>
+      <w:r>
+        <w:rPr>
+          <w:rFonts w:ascii="Times New Roman" w:hAnsi="Times New Roman" w:cs="Times New Roman"/>
+          <w:sz w:val="24"/>
+        </w:rPr>
+        <w:t>ah kebenaran hidup, sebenarnya.</w:t>
+      </w:r>
+      <w:proofErr w:type="gramEnd"/>
+      <w:r>
+        <w:rPr>
+          <w:rFonts w:ascii="Times New Roman" w:hAnsi="Times New Roman" w:cs="Times New Roman"/>
+          <w:sz w:val="24"/>
+        </w:rPr>
+        <w:t xml:space="preserve"> </w:t>
+      </w:r>
+      <w:proofErr w:type="gramStart"/>
+      <w:r>
+        <w:rPr>
+          <w:rFonts w:ascii="Times New Roman" w:hAnsi="Times New Roman" w:cs="Times New Roman"/>
+          <w:sz w:val="24"/>
+        </w:rPr>
+        <w:t>Perusahaan seperti A</w:t>
+      </w:r>
+      <w:r>
+        <w:rPr>
+          <w:rFonts w:ascii="Times New Roman" w:hAnsi="Times New Roman" w:cs="Times New Roman"/>
+          <w:sz w:val="24"/>
+        </w:rPr>
+        <w:t>pple dan Google dan sebagainya.</w:t>
+      </w:r>
+      <w:proofErr w:type="gramEnd"/>
+      <w:r>
+        <w:rPr>
+          <w:rFonts w:ascii="Times New Roman" w:hAnsi="Times New Roman" w:cs="Times New Roman"/>
+          <w:sz w:val="24"/>
+        </w:rPr>
+        <w:t xml:space="preserve"> </w:t>
+      </w:r>
+      <w:r>
+        <w:rPr>
+          <w:rFonts w:ascii="Times New Roman" w:hAnsi="Times New Roman" w:cs="Times New Roman"/>
+          <w:sz w:val="24"/>
+        </w:rPr>
+        <w:t xml:space="preserve">Para pemimpin, mereka tidak memerlukan gelar </w:t>
+      </w:r>
+      <w:proofErr w:type="gramStart"/>
+      <w:r>
+        <w:rPr>
+          <w:rFonts w:ascii="Times New Roman" w:hAnsi="Times New Roman" w:cs="Times New Roman"/>
+          <w:sz w:val="24"/>
+        </w:rPr>
+        <w:t>apa</w:t>
+      </w:r>
+      <w:proofErr w:type="gramEnd"/>
+      <w:r>
+        <w:rPr>
+          <w:rFonts w:ascii="Times New Roman" w:hAnsi="Times New Roman" w:cs="Times New Roman"/>
+          <w:sz w:val="24"/>
+        </w:rPr>
+        <w:t xml:space="preserve"> pun hari ini karena pasokan sangat rendah, tetapi permintaan permintaan</w:t>
+      </w:r>
+      <w:r>
+        <w:rPr>
+          <w:rFonts w:ascii="Times New Roman" w:hAnsi="Times New Roman" w:cs="Times New Roman"/>
+          <w:sz w:val="24"/>
+        </w:rPr>
+        <w:t xml:space="preserve"> </w:t>
+      </w:r>
+      <w:r>
+        <w:rPr>
+          <w:rFonts w:ascii="Times New Roman" w:hAnsi="Times New Roman" w:cs="Times New Roman"/>
+          <w:sz w:val="24"/>
+        </w:rPr>
+        <w:t>adalah langit tinggi.</w:t>
+      </w:r>
+      <w:r>
+        <w:rPr>
+          <w:rFonts w:ascii="Times New Roman" w:hAnsi="Times New Roman" w:cs="Times New Roman"/>
+          <w:sz w:val="24"/>
+        </w:rPr>
+        <w:t xml:space="preserve"> </w:t>
+      </w:r>
+    </w:p>
+    <w:p>
+      <w:pPr>
+        <w:spacing w:line="360" w:lineRule="auto"/>
+        <w:ind w:firstLine="360"/>
+        <w:jc w:val="both"/>
+        <w:rPr>
+          <w:rFonts w:ascii="Times New Roman" w:hAnsi="Times New Roman" w:cs="Times New Roman"/>
+          <w:sz w:val="24"/>
+        </w:rPr>
+      </w:pPr>
+      <w:proofErr w:type="gramStart"/>
+      <w:r>
+        <w:rPr>
+          <w:rFonts w:ascii="Times New Roman" w:hAnsi="Times New Roman" w:cs="Times New Roman"/>
+          <w:sz w:val="24"/>
+        </w:rPr>
+        <w:lastRenderedPageBreak/>
+        <w:t>Jadi hanya satu dari enam posis</w:t>
+      </w:r>
+      <w:r>
+        <w:rPr>
+          <w:rFonts w:ascii="Times New Roman" w:hAnsi="Times New Roman" w:cs="Times New Roman"/>
+          <w:sz w:val="24"/>
+        </w:rPr>
+        <w:t>i yang ditutup oleh perusahaan.</w:t>
+      </w:r>
+      <w:proofErr w:type="gramEnd"/>
+      <w:r>
+        <w:rPr>
+          <w:rFonts w:ascii="Times New Roman" w:hAnsi="Times New Roman" w:cs="Times New Roman"/>
+          <w:sz w:val="24"/>
+        </w:rPr>
+        <w:t xml:space="preserve"> </w:t>
+      </w:r>
+      <w:proofErr w:type="gramStart"/>
+      <w:r>
+        <w:rPr>
+          <w:rFonts w:ascii="Times New Roman" w:hAnsi="Times New Roman" w:cs="Times New Roman"/>
+          <w:sz w:val="24"/>
+        </w:rPr>
+        <w:t>ada</w:t>
+      </w:r>
+      <w:proofErr w:type="gramEnd"/>
+      <w:r>
+        <w:rPr>
+          <w:rFonts w:ascii="Times New Roman" w:hAnsi="Times New Roman" w:cs="Times New Roman"/>
+          <w:sz w:val="24"/>
+        </w:rPr>
+        <w:t xml:space="preserve"> satu juta posisi terbuka saat ini yang</w:t>
+      </w:r>
+      <w:r>
+        <w:rPr>
+          <w:rFonts w:ascii="Times New Roman" w:hAnsi="Times New Roman" w:cs="Times New Roman"/>
+          <w:sz w:val="24"/>
+        </w:rPr>
+        <w:t xml:space="preserve"> tidak dapat mereka penuhi. </w:t>
+      </w:r>
+      <w:proofErr w:type="gramStart"/>
+      <w:r>
+        <w:rPr>
+          <w:rFonts w:ascii="Times New Roman" w:hAnsi="Times New Roman" w:cs="Times New Roman"/>
+          <w:sz w:val="24"/>
+        </w:rPr>
+        <w:t>Ini benar-benar bencana jika Anda karena saya melakukan banyak prese</w:t>
+      </w:r>
+      <w:r>
+        <w:rPr>
+          <w:rFonts w:ascii="Times New Roman" w:hAnsi="Times New Roman" w:cs="Times New Roman"/>
+          <w:sz w:val="24"/>
+        </w:rPr>
+        <w:t>ntasi dan saya tahu banyak hal.</w:t>
+      </w:r>
+      <w:proofErr w:type="gramEnd"/>
+      <w:r>
+        <w:rPr>
+          <w:rFonts w:ascii="Times New Roman" w:hAnsi="Times New Roman" w:cs="Times New Roman"/>
+          <w:sz w:val="24"/>
+        </w:rPr>
+        <w:t xml:space="preserve"> </w:t>
+      </w:r>
+      <w:proofErr w:type="gramStart"/>
+      <w:r>
+        <w:rPr>
+          <w:rFonts w:ascii="Times New Roman" w:hAnsi="Times New Roman" w:cs="Times New Roman"/>
+          <w:sz w:val="24"/>
+        </w:rPr>
+        <w:t xml:space="preserve">Tapi jika Anda penasaran, </w:t>
+      </w:r>
+      <w:r>
+        <w:rPr>
+          <w:rFonts w:ascii="Times New Roman" w:hAnsi="Times New Roman" w:cs="Times New Roman"/>
+          <w:sz w:val="24"/>
+        </w:rPr>
+        <w:t>Anda bisa mencarinya di Google.</w:t>
+      </w:r>
+      <w:proofErr w:type="gramEnd"/>
+      <w:r>
+        <w:rPr>
+          <w:rFonts w:ascii="Times New Roman" w:hAnsi="Times New Roman" w:cs="Times New Roman"/>
+          <w:sz w:val="24"/>
+        </w:rPr>
+        <w:t xml:space="preserve"> </w:t>
+      </w:r>
+      <w:proofErr w:type="gramStart"/>
+      <w:r>
+        <w:rPr>
+          <w:rFonts w:ascii="Times New Roman" w:hAnsi="Times New Roman" w:cs="Times New Roman"/>
+          <w:sz w:val="24"/>
+        </w:rPr>
+        <w:t xml:space="preserve">Ada seperti satu </w:t>
+      </w:r>
+      <w:r>
+        <w:rPr>
+          <w:rFonts w:ascii="Times New Roman" w:hAnsi="Times New Roman" w:cs="Times New Roman"/>
+          <w:sz w:val="24"/>
+        </w:rPr>
+        <w:t>miliar dolar hilang karena itu.</w:t>
+      </w:r>
+      <w:proofErr w:type="gramEnd"/>
+      <w:r>
+        <w:rPr>
+          <w:rFonts w:ascii="Times New Roman" w:hAnsi="Times New Roman" w:cs="Times New Roman"/>
+          <w:sz w:val="24"/>
+        </w:rPr>
+        <w:t xml:space="preserve"> </w:t>
+      </w:r>
+      <w:proofErr w:type="gramStart"/>
+      <w:r>
+        <w:rPr>
+          <w:rFonts w:ascii="Times New Roman" w:hAnsi="Times New Roman" w:cs="Times New Roman"/>
+          <w:sz w:val="24"/>
+        </w:rPr>
+        <w:t>Dan banyak yang b</w:t>
+      </w:r>
+      <w:r>
+        <w:rPr>
+          <w:rFonts w:ascii="Times New Roman" w:hAnsi="Times New Roman" w:cs="Times New Roman"/>
+          <w:sz w:val="24"/>
+        </w:rPr>
+        <w:t>erpikir begitu.</w:t>
+      </w:r>
+      <w:proofErr w:type="gramEnd"/>
+      <w:r>
+        <w:rPr>
+          <w:rFonts w:ascii="Times New Roman" w:hAnsi="Times New Roman" w:cs="Times New Roman"/>
+          <w:sz w:val="24"/>
+        </w:rPr>
+        <w:t xml:space="preserve"> </w:t>
+      </w:r>
+      <w:proofErr w:type="gramStart"/>
+      <w:r>
+        <w:rPr>
+          <w:rFonts w:ascii="Times New Roman" w:hAnsi="Times New Roman" w:cs="Times New Roman"/>
+          <w:sz w:val="24"/>
+        </w:rPr>
+        <w:t>Kita bisa menggunakannya untuk keuntungan kita sendiri</w:t>
+      </w:r>
+      <w:r>
+        <w:rPr>
+          <w:rFonts w:ascii="Times New Roman" w:hAnsi="Times New Roman" w:cs="Times New Roman"/>
+          <w:sz w:val="24"/>
+        </w:rPr>
+        <w:t>.</w:t>
+      </w:r>
+      <w:proofErr w:type="gramEnd"/>
+    </w:p>
+    <w:p>
+      <w:pPr>
+        <w:spacing w:line="360" w:lineRule="auto"/>
+        <w:jc w:val="both"/>
+        <w:rPr>
+          <w:rFonts w:ascii="Times New Roman" w:hAnsi="Times New Roman" w:cs="Times New Roman"/>
+          <w:sz w:val="24"/>
+        </w:rPr>
+      </w:pPr>
+    </w:p>
+    <w:p>
+      <w:pPr>
+        <w:pStyle w:val="ListParagraph"/>
+        <w:spacing w:line="360" w:lineRule="auto"/>
+        <w:jc w:val="both"/>
+        <w:rPr>
+          <w:rFonts w:ascii="Times New Roman" w:hAnsi="Times New Roman" w:cs="Times New Roman"/>
+          <w:sz w:val="24"/>
+        </w:rPr>
+      </w:pPr>
       <w:bookmarkStart w:id="0" w:name="_GoBack"/>
       <w:bookmarkEnd w:id="0"/>
-    </w:p>
-    <w:p>
-      <w:pPr>
-        <w:pStyle w:val="ListParagraph"/>
-        <w:spacing w:line="360" w:lineRule="auto"/>
-        <w:jc w:val="both"/>
-        <w:rPr>
-          <w:rFonts w:ascii="Times New Roman" w:hAnsi="Times New Roman" w:cs="Times New Roman"/>
-          <w:sz w:val="24"/>
-        </w:rPr>
-      </w:pPr>
     </w:p>
     <w:sectPr>
       <w:pgSz w:w="12240" w:h="15840"/>
@@ -5783,6 +9044,232 @@
 <file path=word/numbering.xml><?xml version="1.0" encoding="utf-8"?>
 <w:numbering xmlns:wpc="http://schemas.microsoft.com/office/word/2010/wordprocessingCanvas" xmlns:mc="http://schemas.openxmlformats.org/markup-compatibility/2006" xmlns:o="urn:schemas-microsoft-com:office:office" xmlns:r="http://schemas.openxmlformats.org/officeDocument/2006/relationships" xmlns:m="http://schemas.openxmlformats.org/officeDocument/2006/math" xmlns:v="urn:schemas-microsoft-com:vml" xmlns:wp14="http://schemas.microsoft.com/office/word/2010/wordprocessingDrawing" xmlns:wp="http://schemas.openxmlformats.org/drawingml/2006/wordprocessingDrawing" xmlns:w10="urn:schemas-microsoft-com:office:word" xmlns:w="http://schemas.openxmlformats.org/wordprocessingml/2006/main" xmlns:w14="http://schemas.microsoft.com/office/word/2010/wordml" xmlns:wpg="http://schemas.microsoft.com/office/word/2010/wordprocessingGroup" xmlns:wpi="http://schemas.microsoft.com/office/word/2010/wordprocessingInk" xmlns:wne="http://schemas.microsoft.com/office/word/2006/wordml" xmlns:wps="http://schemas.microsoft.com/office/word/2010/wordprocessingShape" mc:Ignorable="w14 wp14">
   <w:abstractNum w:abstractNumId="0">
+    <w:nsid w:val="00F736DC"/>
+    <w:multiLevelType w:val="hybridMultilevel"/>
+    <w:tmpl w:val="E834B442"/>
+    <w:lvl w:ilvl="0" w:tplc="148EDC52">
+      <w:start w:val="17"/>
+      <w:numFmt w:val="bullet"/>
+      <w:lvlText w:val=""/>
+      <w:lvlJc w:val="left"/>
+      <w:pPr>
+        <w:ind w:left="1080" w:hanging="360"/>
+      </w:pPr>
+      <w:rPr>
+        <w:rFonts w:ascii="Wingdings" w:eastAsiaTheme="minorHAnsi" w:hAnsi="Wingdings" w:cs="Times New Roman" w:hint="default"/>
+      </w:rPr>
+    </w:lvl>
+    <w:lvl w:ilvl="1" w:tplc="04090003" w:tentative="1">
+      <w:start w:val="1"/>
+      <w:numFmt w:val="bullet"/>
+      <w:lvlText w:val="o"/>
+      <w:lvlJc w:val="left"/>
+      <w:pPr>
+        <w:ind w:left="1800" w:hanging="360"/>
+      </w:pPr>
+      <w:rPr>
+        <w:rFonts w:ascii="Courier New" w:hAnsi="Courier New" w:cs="Courier New" w:hint="default"/>
+      </w:rPr>
+    </w:lvl>
+    <w:lvl w:ilvl="2" w:tplc="04090005" w:tentative="1">
+      <w:start w:val="1"/>
+      <w:numFmt w:val="bullet"/>
+      <w:lvlText w:val=""/>
+      <w:lvlJc w:val="left"/>
+      <w:pPr>
+        <w:ind w:left="2520" w:hanging="360"/>
+      </w:pPr>
+      <w:rPr>
+        <w:rFonts w:ascii="Wingdings" w:hAnsi="Wingdings" w:hint="default"/>
+      </w:rPr>
+    </w:lvl>
+    <w:lvl w:ilvl="3" w:tplc="04090001" w:tentative="1">
+      <w:start w:val="1"/>
+      <w:numFmt w:val="bullet"/>
+      <w:lvlText w:val=""/>
+      <w:lvlJc w:val="left"/>
+      <w:pPr>
+        <w:ind w:left="3240" w:hanging="360"/>
+      </w:pPr>
+      <w:rPr>
+        <w:rFonts w:ascii="Symbol" w:hAnsi="Symbol" w:hint="default"/>
+      </w:rPr>
+    </w:lvl>
+    <w:lvl w:ilvl="4" w:tplc="04090003" w:tentative="1">
+      <w:start w:val="1"/>
+      <w:numFmt w:val="bullet"/>
+      <w:lvlText w:val="o"/>
+      <w:lvlJc w:val="left"/>
+      <w:pPr>
+        <w:ind w:left="3960" w:hanging="360"/>
+      </w:pPr>
+      <w:rPr>
+        <w:rFonts w:ascii="Courier New" w:hAnsi="Courier New" w:cs="Courier New" w:hint="default"/>
+      </w:rPr>
+    </w:lvl>
+    <w:lvl w:ilvl="5" w:tplc="04090005" w:tentative="1">
+      <w:start w:val="1"/>
+      <w:numFmt w:val="bullet"/>
+      <w:lvlText w:val=""/>
+      <w:lvlJc w:val="left"/>
+      <w:pPr>
+        <w:ind w:left="4680" w:hanging="360"/>
+      </w:pPr>
+      <w:rPr>
+        <w:rFonts w:ascii="Wingdings" w:hAnsi="Wingdings" w:hint="default"/>
+      </w:rPr>
+    </w:lvl>
+    <w:lvl w:ilvl="6" w:tplc="04090001" w:tentative="1">
+      <w:start w:val="1"/>
+      <w:numFmt w:val="bullet"/>
+      <w:lvlText w:val=""/>
+      <w:lvlJc w:val="left"/>
+      <w:pPr>
+        <w:ind w:left="5400" w:hanging="360"/>
+      </w:pPr>
+      <w:rPr>
+        <w:rFonts w:ascii="Symbol" w:hAnsi="Symbol" w:hint="default"/>
+      </w:rPr>
+    </w:lvl>
+    <w:lvl w:ilvl="7" w:tplc="04090003" w:tentative="1">
+      <w:start w:val="1"/>
+      <w:numFmt w:val="bullet"/>
+      <w:lvlText w:val="o"/>
+      <w:lvlJc w:val="left"/>
+      <w:pPr>
+        <w:ind w:left="6120" w:hanging="360"/>
+      </w:pPr>
+      <w:rPr>
+        <w:rFonts w:ascii="Courier New" w:hAnsi="Courier New" w:cs="Courier New" w:hint="default"/>
+      </w:rPr>
+    </w:lvl>
+    <w:lvl w:ilvl="8" w:tplc="04090005" w:tentative="1">
+      <w:start w:val="1"/>
+      <w:numFmt w:val="bullet"/>
+      <w:lvlText w:val=""/>
+      <w:lvlJc w:val="left"/>
+      <w:pPr>
+        <w:ind w:left="6840" w:hanging="360"/>
+      </w:pPr>
+      <w:rPr>
+        <w:rFonts w:ascii="Wingdings" w:hAnsi="Wingdings" w:hint="default"/>
+      </w:rPr>
+    </w:lvl>
+  </w:abstractNum>
+  <w:abstractNum w:abstractNumId="1">
+    <w:nsid w:val="1821584A"/>
+    <w:multiLevelType w:val="hybridMultilevel"/>
+    <w:tmpl w:val="B27E3742"/>
+    <w:lvl w:ilvl="0" w:tplc="04090001">
+      <w:start w:val="1"/>
+      <w:numFmt w:val="bullet"/>
+      <w:lvlText w:val=""/>
+      <w:lvlJc w:val="left"/>
+      <w:pPr>
+        <w:ind w:left="1440" w:hanging="360"/>
+      </w:pPr>
+      <w:rPr>
+        <w:rFonts w:ascii="Symbol" w:hAnsi="Symbol" w:hint="default"/>
+      </w:rPr>
+    </w:lvl>
+    <w:lvl w:ilvl="1" w:tplc="04090003" w:tentative="1">
+      <w:start w:val="1"/>
+      <w:numFmt w:val="bullet"/>
+      <w:lvlText w:val="o"/>
+      <w:lvlJc w:val="left"/>
+      <w:pPr>
+        <w:ind w:left="2160" w:hanging="360"/>
+      </w:pPr>
+      <w:rPr>
+        <w:rFonts w:ascii="Courier New" w:hAnsi="Courier New" w:cs="Courier New" w:hint="default"/>
+      </w:rPr>
+    </w:lvl>
+    <w:lvl w:ilvl="2" w:tplc="04090005" w:tentative="1">
+      <w:start w:val="1"/>
+      <w:numFmt w:val="bullet"/>
+      <w:lvlText w:val=""/>
+      <w:lvlJc w:val="left"/>
+      <w:pPr>
+        <w:ind w:left="2880" w:hanging="360"/>
+      </w:pPr>
+      <w:rPr>
+        <w:rFonts w:ascii="Wingdings" w:hAnsi="Wingdings" w:hint="default"/>
+      </w:rPr>
+    </w:lvl>
+    <w:lvl w:ilvl="3" w:tplc="04090001" w:tentative="1">
+      <w:start w:val="1"/>
+      <w:numFmt w:val="bullet"/>
+      <w:lvlText w:val=""/>
+      <w:lvlJc w:val="left"/>
+      <w:pPr>
+        <w:ind w:left="3600" w:hanging="360"/>
+      </w:pPr>
+      <w:rPr>
+        <w:rFonts w:ascii="Symbol" w:hAnsi="Symbol" w:hint="default"/>
+      </w:rPr>
+    </w:lvl>
+    <w:lvl w:ilvl="4" w:tplc="04090003" w:tentative="1">
+      <w:start w:val="1"/>
+      <w:numFmt w:val="bullet"/>
+      <w:lvlText w:val="o"/>
+      <w:lvlJc w:val="left"/>
+      <w:pPr>
+        <w:ind w:left="4320" w:hanging="360"/>
+      </w:pPr>
+      <w:rPr>
+        <w:rFonts w:ascii="Courier New" w:hAnsi="Courier New" w:cs="Courier New" w:hint="default"/>
+      </w:rPr>
+    </w:lvl>
+    <w:lvl w:ilvl="5" w:tplc="04090005" w:tentative="1">
+      <w:start w:val="1"/>
+      <w:numFmt w:val="bullet"/>
+      <w:lvlText w:val=""/>
+      <w:lvlJc w:val="left"/>
+      <w:pPr>
+        <w:ind w:left="5040" w:hanging="360"/>
+      </w:pPr>
+      <w:rPr>
+        <w:rFonts w:ascii="Wingdings" w:hAnsi="Wingdings" w:hint="default"/>
+      </w:rPr>
+    </w:lvl>
+    <w:lvl w:ilvl="6" w:tplc="04090001" w:tentative="1">
+      <w:start w:val="1"/>
+      <w:numFmt w:val="bullet"/>
+      <w:lvlText w:val=""/>
+      <w:lvlJc w:val="left"/>
+      <w:pPr>
+        <w:ind w:left="5760" w:hanging="360"/>
+      </w:pPr>
+      <w:rPr>
+        <w:rFonts w:ascii="Symbol" w:hAnsi="Symbol" w:hint="default"/>
+      </w:rPr>
+    </w:lvl>
+    <w:lvl w:ilvl="7" w:tplc="04090003" w:tentative="1">
+      <w:start w:val="1"/>
+      <w:numFmt w:val="bullet"/>
+      <w:lvlText w:val="o"/>
+      <w:lvlJc w:val="left"/>
+      <w:pPr>
+        <w:ind w:left="6480" w:hanging="360"/>
+      </w:pPr>
+      <w:rPr>
+        <w:rFonts w:ascii="Courier New" w:hAnsi="Courier New" w:cs="Courier New" w:hint="default"/>
+      </w:rPr>
+    </w:lvl>
+    <w:lvl w:ilvl="8" w:tplc="04090005" w:tentative="1">
+      <w:start w:val="1"/>
+      <w:numFmt w:val="bullet"/>
+      <w:lvlText w:val=""/>
+      <w:lvlJc w:val="left"/>
+      <w:pPr>
+        <w:ind w:left="7200" w:hanging="360"/>
+      </w:pPr>
+      <w:rPr>
+        <w:rFonts w:ascii="Wingdings" w:hAnsi="Wingdings" w:hint="default"/>
+      </w:rPr>
+    </w:lvl>
+  </w:abstractNum>
+  <w:abstractNum w:abstractNumId="2">
     <w:nsid w:val="2F852B70"/>
     <w:multiLevelType w:val="hybridMultilevel"/>
     <w:tmpl w:val="355A404C"/>
@@ -5871,7 +9358,221 @@
       </w:pPr>
     </w:lvl>
   </w:abstractNum>
+  <w:abstractNum w:abstractNumId="3">
+    <w:nsid w:val="35FA6776"/>
+    <w:multiLevelType w:val="hybridMultilevel"/>
+    <w:tmpl w:val="CFAA62F6"/>
+    <w:lvl w:ilvl="0" w:tplc="0409000F">
+      <w:start w:val="1"/>
+      <w:numFmt w:val="decimal"/>
+      <w:lvlText w:val="%1."/>
+      <w:lvlJc w:val="left"/>
+      <w:pPr>
+        <w:ind w:left="720" w:hanging="360"/>
+      </w:pPr>
+      <w:rPr>
+        <w:rFonts w:hint="default"/>
+      </w:rPr>
+    </w:lvl>
+    <w:lvl w:ilvl="1" w:tplc="04090019" w:tentative="1">
+      <w:start w:val="1"/>
+      <w:numFmt w:val="lowerLetter"/>
+      <w:lvlText w:val="%2."/>
+      <w:lvlJc w:val="left"/>
+      <w:pPr>
+        <w:ind w:left="1440" w:hanging="360"/>
+      </w:pPr>
+    </w:lvl>
+    <w:lvl w:ilvl="2" w:tplc="0409001B" w:tentative="1">
+      <w:start w:val="1"/>
+      <w:numFmt w:val="lowerRoman"/>
+      <w:lvlText w:val="%3."/>
+      <w:lvlJc w:val="right"/>
+      <w:pPr>
+        <w:ind w:left="2160" w:hanging="180"/>
+      </w:pPr>
+    </w:lvl>
+    <w:lvl w:ilvl="3" w:tplc="0409000F" w:tentative="1">
+      <w:start w:val="1"/>
+      <w:numFmt w:val="decimal"/>
+      <w:lvlText w:val="%4."/>
+      <w:lvlJc w:val="left"/>
+      <w:pPr>
+        <w:ind w:left="2880" w:hanging="360"/>
+      </w:pPr>
+    </w:lvl>
+    <w:lvl w:ilvl="4" w:tplc="04090019" w:tentative="1">
+      <w:start w:val="1"/>
+      <w:numFmt w:val="lowerLetter"/>
+      <w:lvlText w:val="%5."/>
+      <w:lvlJc w:val="left"/>
+      <w:pPr>
+        <w:ind w:left="3600" w:hanging="360"/>
+      </w:pPr>
+    </w:lvl>
+    <w:lvl w:ilvl="5" w:tplc="0409001B" w:tentative="1">
+      <w:start w:val="1"/>
+      <w:numFmt w:val="lowerRoman"/>
+      <w:lvlText w:val="%6."/>
+      <w:lvlJc w:val="right"/>
+      <w:pPr>
+        <w:ind w:left="4320" w:hanging="180"/>
+      </w:pPr>
+    </w:lvl>
+    <w:lvl w:ilvl="6" w:tplc="0409000F" w:tentative="1">
+      <w:start w:val="1"/>
+      <w:numFmt w:val="decimal"/>
+      <w:lvlText w:val="%7."/>
+      <w:lvlJc w:val="left"/>
+      <w:pPr>
+        <w:ind w:left="5040" w:hanging="360"/>
+      </w:pPr>
+    </w:lvl>
+    <w:lvl w:ilvl="7" w:tplc="04090019" w:tentative="1">
+      <w:start w:val="1"/>
+      <w:numFmt w:val="lowerLetter"/>
+      <w:lvlText w:val="%8."/>
+      <w:lvlJc w:val="left"/>
+      <w:pPr>
+        <w:ind w:left="5760" w:hanging="360"/>
+      </w:pPr>
+    </w:lvl>
+    <w:lvl w:ilvl="8" w:tplc="0409001B" w:tentative="1">
+      <w:start w:val="1"/>
+      <w:numFmt w:val="lowerRoman"/>
+      <w:lvlText w:val="%9."/>
+      <w:lvlJc w:val="right"/>
+      <w:pPr>
+        <w:ind w:left="6480" w:hanging="180"/>
+      </w:pPr>
+    </w:lvl>
+  </w:abstractNum>
+  <w:abstractNum w:abstractNumId="4">
+    <w:nsid w:val="68DC12A6"/>
+    <w:multiLevelType w:val="hybridMultilevel"/>
+    <w:tmpl w:val="5D74C24C"/>
+    <w:lvl w:ilvl="0" w:tplc="04090001">
+      <w:start w:val="1"/>
+      <w:numFmt w:val="bullet"/>
+      <w:lvlText w:val=""/>
+      <w:lvlJc w:val="left"/>
+      <w:pPr>
+        <w:ind w:left="1080" w:hanging="360"/>
+      </w:pPr>
+      <w:rPr>
+        <w:rFonts w:ascii="Symbol" w:hAnsi="Symbol" w:hint="default"/>
+      </w:rPr>
+    </w:lvl>
+    <w:lvl w:ilvl="1" w:tplc="04090003" w:tentative="1">
+      <w:start w:val="1"/>
+      <w:numFmt w:val="bullet"/>
+      <w:lvlText w:val="o"/>
+      <w:lvlJc w:val="left"/>
+      <w:pPr>
+        <w:ind w:left="1800" w:hanging="360"/>
+      </w:pPr>
+      <w:rPr>
+        <w:rFonts w:ascii="Courier New" w:hAnsi="Courier New" w:cs="Courier New" w:hint="default"/>
+      </w:rPr>
+    </w:lvl>
+    <w:lvl w:ilvl="2" w:tplc="04090005" w:tentative="1">
+      <w:start w:val="1"/>
+      <w:numFmt w:val="bullet"/>
+      <w:lvlText w:val=""/>
+      <w:lvlJc w:val="left"/>
+      <w:pPr>
+        <w:ind w:left="2520" w:hanging="360"/>
+      </w:pPr>
+      <w:rPr>
+        <w:rFonts w:ascii="Wingdings" w:hAnsi="Wingdings" w:hint="default"/>
+      </w:rPr>
+    </w:lvl>
+    <w:lvl w:ilvl="3" w:tplc="04090001" w:tentative="1">
+      <w:start w:val="1"/>
+      <w:numFmt w:val="bullet"/>
+      <w:lvlText w:val=""/>
+      <w:lvlJc w:val="left"/>
+      <w:pPr>
+        <w:ind w:left="3240" w:hanging="360"/>
+      </w:pPr>
+      <w:rPr>
+        <w:rFonts w:ascii="Symbol" w:hAnsi="Symbol" w:hint="default"/>
+      </w:rPr>
+    </w:lvl>
+    <w:lvl w:ilvl="4" w:tplc="04090003" w:tentative="1">
+      <w:start w:val="1"/>
+      <w:numFmt w:val="bullet"/>
+      <w:lvlText w:val="o"/>
+      <w:lvlJc w:val="left"/>
+      <w:pPr>
+        <w:ind w:left="3960" w:hanging="360"/>
+      </w:pPr>
+      <w:rPr>
+        <w:rFonts w:ascii="Courier New" w:hAnsi="Courier New" w:cs="Courier New" w:hint="default"/>
+      </w:rPr>
+    </w:lvl>
+    <w:lvl w:ilvl="5" w:tplc="04090005" w:tentative="1">
+      <w:start w:val="1"/>
+      <w:numFmt w:val="bullet"/>
+      <w:lvlText w:val=""/>
+      <w:lvlJc w:val="left"/>
+      <w:pPr>
+        <w:ind w:left="4680" w:hanging="360"/>
+      </w:pPr>
+      <w:rPr>
+        <w:rFonts w:ascii="Wingdings" w:hAnsi="Wingdings" w:hint="default"/>
+      </w:rPr>
+    </w:lvl>
+    <w:lvl w:ilvl="6" w:tplc="04090001" w:tentative="1">
+      <w:start w:val="1"/>
+      <w:numFmt w:val="bullet"/>
+      <w:lvlText w:val=""/>
+      <w:lvlJc w:val="left"/>
+      <w:pPr>
+        <w:ind w:left="5400" w:hanging="360"/>
+      </w:pPr>
+      <w:rPr>
+        <w:rFonts w:ascii="Symbol" w:hAnsi="Symbol" w:hint="default"/>
+      </w:rPr>
+    </w:lvl>
+    <w:lvl w:ilvl="7" w:tplc="04090003" w:tentative="1">
+      <w:start w:val="1"/>
+      <w:numFmt w:val="bullet"/>
+      <w:lvlText w:val="o"/>
+      <w:lvlJc w:val="left"/>
+      <w:pPr>
+        <w:ind w:left="6120" w:hanging="360"/>
+      </w:pPr>
+      <w:rPr>
+        <w:rFonts w:ascii="Courier New" w:hAnsi="Courier New" w:cs="Courier New" w:hint="default"/>
+      </w:rPr>
+    </w:lvl>
+    <w:lvl w:ilvl="8" w:tplc="04090005" w:tentative="1">
+      <w:start w:val="1"/>
+      <w:numFmt w:val="bullet"/>
+      <w:lvlText w:val=""/>
+      <w:lvlJc w:val="left"/>
+      <w:pPr>
+        <w:ind w:left="6840" w:hanging="360"/>
+      </w:pPr>
+      <w:rPr>
+        <w:rFonts w:ascii="Wingdings" w:hAnsi="Wingdings" w:hint="default"/>
+      </w:rPr>
+    </w:lvl>
+  </w:abstractNum>
   <w:num w:numId="1">
+    <w:abstractNumId w:val="2"/>
+  </w:num>
+  <w:num w:numId="2">
+    <w:abstractNumId w:val="3"/>
+  </w:num>
+  <w:num w:numId="3">
+    <w:abstractNumId w:val="4"/>
+  </w:num>
+  <w:num w:numId="4">
+    <w:abstractNumId w:val="1"/>
+  </w:num>
+  <w:num w:numId="5">
     <w:abstractNumId w:val="0"/>
   </w:num>
 </w:numbering>

</xml_diff>